<commit_message>
PVA aangepast, aangevuld kijk ff na. functioneel ontwerp, toevoegingen?
</commit_message>
<xml_diff>
--- a/Archivering 2013/Documentatie/project.docx
+++ b/Archivering 2013/Documentatie/project.docx
@@ -108,6 +108,7 @@
       <w:r>
         <w:rPr>
           <w:noProof/>
+          <w:lang w:eastAsia="nl-NL"/>
         </w:rPr>
         <w:drawing>
           <wp:inline distT="0" distB="0" distL="0" distR="0">
@@ -243,11 +244,7 @@
       </w:r>
       <w:r>
         <w:br/>
-        <w:t xml:space="preserve">Plaats en </w:t>
-      </w:r>
-      <w:proofErr w:type="gramStart"/>
-      <w:r>
-        <w:t>Datum:</w:t>
+        <w:t>Plaats en Datum:</w:t>
       </w:r>
       <w:r>
         <w:tab/>
@@ -259,11 +256,7 @@
         <w:t>,</w:t>
       </w:r>
       <w:r>
-        <w:t xml:space="preserve">  </w:t>
-      </w:r>
-      <w:proofErr w:type="gramEnd"/>
-      <w:r>
-        <w:t>8 maart 2013</w:t>
+        <w:t xml:space="preserve">  8 maart 2013</w:t>
       </w:r>
       <w:r>
         <w:br/>
@@ -3221,37 +3214,109 @@
           <w:rFonts w:cs="Calibri"/>
           <w:color w:val="000000"/>
         </w:rPr>
-        <w:t xml:space="preserve"> cases. Ook hebben we het visuele ontwerp vastgelegd in deze fase. Tijdens de realisatie komt het coderen aan de orde. En als laatste de </w:t>
-      </w:r>
-      <w:proofErr w:type="gramStart"/>
+        <w:t xml:space="preserve"> cases. Ook hebben we het visuele ontwerp vastgelegd in deze fase. Tijdens de realisatie komt het coderen aan de orde. En als laatste de implementatie</w:t>
+      </w:r>
       <w:r>
         <w:rPr>
           <w:rFonts w:cs="Calibri"/>
           <w:color w:val="000000"/>
         </w:rPr>
-        <w:t>implementatie</w:t>
-      </w:r>
-      <w:proofErr w:type="gramEnd"/>
+        <w:t xml:space="preserve"> fase</w:t>
+      </w:r>
       <w:r>
         <w:rPr>
           <w:rFonts w:cs="Calibri"/>
           <w:color w:val="000000"/>
         </w:rPr>
-        <w:t xml:space="preserve"> fase</w:t>
-      </w:r>
-      <w:r>
+        <w:t xml:space="preserve"> waarbij de gebruiker het programma kan installeren.</w:t>
+      </w:r>
+      <w:r>
+        <w:rPr>
+          <w:rFonts w:ascii="Calibri" w:hAnsi="Calibri" w:cs="Calibri"/>
+          <w:color w:val="000000"/>
+        </w:rPr>
+        <w:t xml:space="preserve"> </w:t>
+      </w:r>
+    </w:p>
+    <w:p>
+      <w:pPr>
+        <w:rPr>
+          <w:rFonts w:cs="Cambria"/>
+          <w:color w:val="000000"/>
+        </w:rPr>
+      </w:pPr>
+      <w:r>
+        <w:rPr>
+          <w:rFonts w:cs="Cambria"/>
+          <w:b/>
+          <w:bCs/>
+          <w:color w:val="000000"/>
+        </w:rPr>
+        <w:t xml:space="preserve">Opdrachtomschrijving </w:t>
+      </w:r>
+    </w:p>
+    <w:p>
+      <w:pPr>
         <w:rPr>
           <w:rFonts w:cs="Calibri"/>
           <w:color w:val="000000"/>
         </w:rPr>
-        <w:t xml:space="preserve"> waarbij de gebruiker het programma kan installeren.</w:t>
-      </w:r>
-      <w:r>
-        <w:rPr>
-          <w:rFonts w:ascii="Calibri" w:hAnsi="Calibri" w:cs="Calibri"/>
+      </w:pPr>
+      <w:r>
+        <w:rPr>
+          <w:rFonts w:cs="Calibri"/>
           <w:color w:val="000000"/>
         </w:rPr>
-        <w:t xml:space="preserve"> </w:t>
+        <w:t>Het is de bedoeling om een user interface te bouwen</w:t>
+      </w:r>
+      <w:r>
+        <w:rPr>
+          <w:rFonts w:cs="Calibri"/>
+          <w:color w:val="000000"/>
+        </w:rPr>
+        <w:t xml:space="preserve"> waarmee de gebruiker makkelijk data kan beheren/archiveren</w:t>
+      </w:r>
+      <w:r>
+        <w:rPr>
+          <w:rFonts w:cs="Calibri"/>
+          <w:color w:val="000000"/>
+        </w:rPr>
+        <w:t>. Het moet gebr</w:t>
+      </w:r>
+      <w:r>
+        <w:rPr>
+          <w:rFonts w:cs="Calibri"/>
+          <w:color w:val="000000"/>
+        </w:rPr>
+        <w:t xml:space="preserve">uikersvriendelijk en makkelijk te </w:t>
+      </w:r>
+      <w:r>
+        <w:rPr>
+          <w:rFonts w:cs="Calibri"/>
+          <w:color w:val="000000"/>
+        </w:rPr>
+        <w:t>gebruik</w:t>
+      </w:r>
+      <w:r>
+        <w:rPr>
+          <w:rFonts w:cs="Calibri"/>
+          <w:color w:val="000000"/>
+        </w:rPr>
+        <w:t>en</w:t>
+      </w:r>
+      <w:r>
+        <w:rPr>
+          <w:rFonts w:cs="Calibri"/>
+          <w:color w:val="000000"/>
+        </w:rPr>
+        <w:t xml:space="preserve"> zijn. Daarnaast moet het mogelijk zijn om de ingevulde gegevens te exporteren naar een Excel bestand</w:t>
+      </w:r>
+      <w:r>
+        <w:rPr>
+          <w:rFonts w:cs="Calibri"/>
+          <w:color w:val="000000"/>
+        </w:rPr>
+        <w:t>.</w:t>
       </w:r>
     </w:p>
     <w:p>
@@ -3268,7 +3333,7 @@
           <w:bCs/>
           <w:color w:val="000000"/>
         </w:rPr>
-        <w:t xml:space="preserve">Opdrachtomschrijving </w:t>
+        <w:t xml:space="preserve">Motivatie benodigde ontwikkelomgeving </w:t>
       </w:r>
     </w:p>
     <w:p>
@@ -3283,171 +3348,42 @@
           <w:rFonts w:cs="Calibri"/>
           <w:color w:val="000000"/>
         </w:rPr>
-        <w:t>Het is de bedoeling om een user interface te bouwen</w:t>
+        <w:t xml:space="preserve">In het project wordt gebruikt gemaakt van de </w:t>
       </w:r>
       <w:r>
         <w:rPr>
           <w:rFonts w:cs="Calibri"/>
           <w:color w:val="000000"/>
         </w:rPr>
-        <w:t xml:space="preserve"> waarmee de gebruiker </w:t>
-      </w:r>
-      <w:proofErr w:type="gramStart"/>
+        <w:t>V</w:t>
+      </w:r>
       <w:r>
         <w:rPr>
           <w:rFonts w:cs="Calibri"/>
           <w:color w:val="000000"/>
         </w:rPr>
-        <w:t>makkelijk</w:t>
-      </w:r>
-      <w:proofErr w:type="gramEnd"/>
+        <w:t xml:space="preserve">isual </w:t>
+      </w:r>
       <w:r>
         <w:rPr>
           <w:rFonts w:cs="Calibri"/>
           <w:color w:val="000000"/>
         </w:rPr>
-        <w:t xml:space="preserve"> data kan beheren/archiveren</w:t>
+        <w:t>S</w:t>
       </w:r>
       <w:r>
         <w:rPr>
           <w:rFonts w:cs="Calibri"/>
           <w:color w:val="000000"/>
         </w:rPr>
-        <w:t>. Het moet gebr</w:t>
+        <w:t>tudio ontwikkelomgeving. Er is gekozen voor deze omgeving omdat</w:t>
       </w:r>
       <w:r>
         <w:rPr>
           <w:rFonts w:cs="Calibri"/>
           <w:color w:val="000000"/>
         </w:rPr>
-        <w:t xml:space="preserve">uikersvriendelijk en </w:t>
-      </w:r>
-      <w:proofErr w:type="gramStart"/>
-      <w:r>
-        <w:rPr>
-          <w:rFonts w:cs="Calibri"/>
-          <w:color w:val="000000"/>
-        </w:rPr>
-        <w:t>makkelijk</w:t>
-      </w:r>
-      <w:proofErr w:type="gramEnd"/>
-      <w:r>
-        <w:rPr>
-          <w:rFonts w:cs="Calibri"/>
-          <w:color w:val="000000"/>
-        </w:rPr>
-        <w:t xml:space="preserve"> te </w:t>
-      </w:r>
-      <w:r>
-        <w:rPr>
-          <w:rFonts w:cs="Calibri"/>
-          <w:color w:val="000000"/>
-        </w:rPr>
-        <w:t>gebruik</w:t>
-      </w:r>
-      <w:r>
-        <w:rPr>
-          <w:rFonts w:cs="Calibri"/>
-          <w:color w:val="000000"/>
-        </w:rPr>
-        <w:t>en</w:t>
-      </w:r>
-      <w:r>
-        <w:rPr>
-          <w:rFonts w:cs="Calibri"/>
-          <w:color w:val="000000"/>
-        </w:rPr>
-        <w:t xml:space="preserve"> zijn. Daarnaast moet het mogelijk zijn om de ingevulde gegevens te exporteren naar een Excel bestand</w:t>
-      </w:r>
-      <w:r>
-        <w:rPr>
-          <w:rFonts w:cs="Calibri"/>
-          <w:color w:val="000000"/>
-        </w:rPr>
-        <w:t>.</w:t>
-      </w:r>
-    </w:p>
-    <w:p>
-      <w:pPr>
-        <w:rPr>
-          <w:rFonts w:cs="Cambria"/>
-          <w:color w:val="000000"/>
-        </w:rPr>
-      </w:pPr>
-      <w:r>
-        <w:rPr>
-          <w:rFonts w:cs="Cambria"/>
-          <w:b/>
-          <w:bCs/>
-          <w:color w:val="000000"/>
-        </w:rPr>
-        <w:t xml:space="preserve">Motivatie benodigde ontwikkelomgeving </w:t>
-      </w:r>
-    </w:p>
-    <w:p>
-      <w:pPr>
-        <w:rPr>
-          <w:rFonts w:cs="Calibri"/>
-          <w:color w:val="000000"/>
-        </w:rPr>
-      </w:pPr>
-      <w:r>
-        <w:rPr>
-          <w:rFonts w:cs="Calibri"/>
-          <w:color w:val="000000"/>
-        </w:rPr>
-        <w:t xml:space="preserve">In het project wordt gebruikt gemaakt van de </w:t>
-      </w:r>
-      <w:r>
-        <w:rPr>
-          <w:rFonts w:cs="Calibri"/>
-          <w:color w:val="000000"/>
-        </w:rPr>
-        <w:t>V</w:t>
-      </w:r>
-      <w:r>
-        <w:rPr>
-          <w:rFonts w:cs="Calibri"/>
-          <w:color w:val="000000"/>
-        </w:rPr>
-        <w:t xml:space="preserve">isual </w:t>
-      </w:r>
-      <w:r>
-        <w:rPr>
-          <w:rFonts w:cs="Calibri"/>
-          <w:color w:val="000000"/>
-        </w:rPr>
-        <w:t>S</w:t>
-      </w:r>
-      <w:r>
-        <w:rPr>
-          <w:rFonts w:cs="Calibri"/>
-          <w:color w:val="000000"/>
-        </w:rPr>
-        <w:t>tudio ontwikkelomgeving. Er is gekozen voor deze omgeving omdat</w:t>
-      </w:r>
-      <w:r>
-        <w:rPr>
-          <w:rFonts w:cs="Calibri"/>
-          <w:color w:val="000000"/>
-        </w:rPr>
-        <w:t xml:space="preserve"> het originele project ook hiermee geschreven is en je heel </w:t>
-      </w:r>
-      <w:proofErr w:type="gramStart"/>
-      <w:r>
-        <w:rPr>
-          <w:rFonts w:cs="Calibri"/>
-          <w:color w:val="000000"/>
-        </w:rPr>
-        <w:t>makkelijk</w:t>
-      </w:r>
-      <w:proofErr w:type="gramEnd"/>
-      <w:r>
-        <w:rPr>
-          <w:rFonts w:cs="Calibri"/>
-          <w:color w:val="000000"/>
-        </w:rPr>
-        <w:t xml:space="preserve"> een applicatie kunt bouwen</w:t>
+        <w:t xml:space="preserve"> het originele project ook hiermee geschreven is en je heel makkelijk een applicatie kunt bouwen</w:t>
       </w:r>
       <w:r>
         <w:rPr>
@@ -3877,93 +3813,45 @@
           <w:rFonts w:ascii="Calibri" w:hAnsi="Calibri" w:cs="Calibri"/>
           <w:color w:val="000000"/>
         </w:rPr>
-        <w:t xml:space="preserve">waarmee een gebruiker </w:t>
-      </w:r>
-      <w:proofErr w:type="gramStart"/>
+        <w:t xml:space="preserve">waarmee een gebruiker makkelijk data kan beheren/archiveren. De gebruiker moet na het starten van de applicatie </w:t>
+      </w:r>
       <w:r>
         <w:rPr>
           <w:rFonts w:ascii="Calibri" w:hAnsi="Calibri" w:cs="Calibri"/>
           <w:color w:val="000000"/>
         </w:rPr>
-        <w:t>makkelijk</w:t>
-      </w:r>
-      <w:proofErr w:type="gramEnd"/>
-      <w:r>
+        <w:t xml:space="preserve"> Hierna kan door middel van een save/opslaan knop deze velden geschreven worden naar een Excel bestand waar de velden in de juiste kolommen en rijen worden geplaatst. Dit moet allemaal gebruiksvriendelijk worden en de interface moet eigenlijk voor zichzelf spreken. </w:t>
+      </w:r>
+    </w:p>
+    <w:p>
+      <w:pPr>
         <w:rPr>
           <w:rFonts w:ascii="Calibri" w:hAnsi="Calibri" w:cs="Calibri"/>
           <w:color w:val="000000"/>
         </w:rPr>
-        <w:t xml:space="preserve"> data kan beheren/archiveren. De gebruiker moet na het starten van de </w:t>
-      </w:r>
-      <w:proofErr w:type="gramStart"/>
+      </w:pPr>
       <w:r>
         <w:rPr>
           <w:rFonts w:ascii="Calibri" w:hAnsi="Calibri" w:cs="Calibri"/>
           <w:color w:val="000000"/>
         </w:rPr>
-        <w:t xml:space="preserve">applicatie </w:t>
-      </w:r>
+        <w:t xml:space="preserve">Het programma moet een </w:t>
+      </w:r>
+      <w:proofErr w:type="spellStart"/>
       <w:r>
         <w:rPr>
           <w:rFonts w:ascii="Calibri" w:hAnsi="Calibri" w:cs="Calibri"/>
           <w:color w:val="000000"/>
         </w:rPr>
-        <w:t xml:space="preserve"> </w:t>
-      </w:r>
-      <w:proofErr w:type="gramEnd"/>
+        <w:t>installer</w:t>
+      </w:r>
+      <w:proofErr w:type="spellEnd"/>
       <w:r>
         <w:rPr>
           <w:rFonts w:ascii="Calibri" w:hAnsi="Calibri" w:cs="Calibri"/>
           <w:color w:val="000000"/>
         </w:rPr>
-        <w:t xml:space="preserve">Hierna kan door middel van een save/opslaan knop deze velden geschreven worden naar een Excel bestand waar de velden in de juiste kolommen en rijen worden geplaatst. Dit moet allemaal gebruiksvriendelijk worden en de interface moet eigenlijk voor zichzelf spreken. </w:t>
-      </w:r>
-    </w:p>
-    <w:p>
-      <w:pPr>
-        <w:rPr>
-          <w:rFonts w:ascii="Calibri" w:hAnsi="Calibri" w:cs="Calibri"/>
-          <w:color w:val="000000"/>
-        </w:rPr>
-      </w:pPr>
-      <w:r>
-        <w:rPr>
-          <w:rFonts w:ascii="Calibri" w:hAnsi="Calibri" w:cs="Calibri"/>
-          <w:color w:val="000000"/>
-        </w:rPr>
-        <w:t xml:space="preserve">Het programma moet een </w:t>
-      </w:r>
-      <w:proofErr w:type="spellStart"/>
-      <w:r>
-        <w:rPr>
-          <w:rFonts w:ascii="Calibri" w:hAnsi="Calibri" w:cs="Calibri"/>
-          <w:color w:val="000000"/>
-        </w:rPr>
-        <w:t>installer</w:t>
-      </w:r>
-      <w:proofErr w:type="spellEnd"/>
-      <w:r>
-        <w:rPr>
-          <w:rFonts w:ascii="Calibri" w:hAnsi="Calibri" w:cs="Calibri"/>
-          <w:color w:val="000000"/>
-        </w:rPr>
-        <w:t xml:space="preserve"> hebben. Er moet ook een duidelijk </w:t>
-      </w:r>
-      <w:proofErr w:type="gramStart"/>
-      <w:r>
-        <w:rPr>
-          <w:rFonts w:ascii="Calibri" w:hAnsi="Calibri" w:cs="Calibri"/>
-          <w:color w:val="000000"/>
-        </w:rPr>
-        <w:t>implementatie</w:t>
-      </w:r>
-      <w:proofErr w:type="gramEnd"/>
-      <w:r>
-        <w:rPr>
-          <w:rFonts w:ascii="Calibri" w:hAnsi="Calibri" w:cs="Calibri"/>
-          <w:color w:val="000000"/>
-        </w:rPr>
-        <w:t xml:space="preserve"> plan geschreven worden voor het installeren van de applicatie. </w:t>
+        <w:t xml:space="preserve"> hebben. Er moet ook een duidelijk implementatie plan geschreven worden voor het installeren van de applicatie. </w:t>
       </w:r>
     </w:p>
     <w:p>
@@ -4469,26 +4357,16 @@
                 <w:sz w:val="22"/>
                 <w:szCs w:val="22"/>
               </w:rPr>
-              <w:t xml:space="preserve">2.2 Realiseert een </w:t>
-            </w:r>
-            <w:proofErr w:type="gramStart"/>
+              <w:t xml:space="preserve">2.2 Realiseert een applicatie </w:t>
+            </w:r>
             <w:r>
               <w:rPr>
                 <w:rFonts w:asciiTheme="minorHAnsi" w:hAnsiTheme="minorHAnsi"/>
                 <w:sz w:val="22"/>
                 <w:szCs w:val="22"/>
               </w:rPr>
-              <w:t xml:space="preserve">applicatie </w:t>
-            </w:r>
-            <w:r>
-              <w:rPr>
-                <w:rFonts w:asciiTheme="minorHAnsi" w:hAnsiTheme="minorHAnsi"/>
-                <w:sz w:val="22"/>
-                <w:szCs w:val="22"/>
-              </w:rPr>
               <w:t xml:space="preserve"> </w:t>
             </w:r>
-            <w:proofErr w:type="gramEnd"/>
           </w:p>
         </w:tc>
         <w:tc>
@@ -4945,25 +4823,7 @@
                 <w:sz w:val="22"/>
                 <w:szCs w:val="22"/>
               </w:rPr>
-              <w:t xml:space="preserve">3.4 Evalueert een </w:t>
-            </w:r>
-            <w:proofErr w:type="gramStart"/>
-            <w:r>
-              <w:rPr>
-                <w:rFonts w:asciiTheme="minorHAnsi" w:hAnsiTheme="minorHAnsi"/>
-                <w:sz w:val="22"/>
-                <w:szCs w:val="22"/>
-              </w:rPr>
-              <w:t>implementatie</w:t>
-            </w:r>
-            <w:proofErr w:type="gramEnd"/>
-            <w:r>
-              <w:rPr>
-                <w:rFonts w:asciiTheme="minorHAnsi" w:hAnsiTheme="minorHAnsi"/>
-                <w:sz w:val="22"/>
-                <w:szCs w:val="22"/>
-              </w:rPr>
-              <w:t xml:space="preserve"> </w:t>
+              <w:t xml:space="preserve">3.4 Evalueert een implementatie </w:t>
             </w:r>
           </w:p>
         </w:tc>
@@ -5066,23 +4926,13 @@
                 <w:szCs w:val="22"/>
               </w:rPr>
             </w:pPr>
-            <w:proofErr w:type="gramStart"/>
             <w:r>
               <w:rPr>
                 <w:rFonts w:asciiTheme="minorHAnsi" w:hAnsiTheme="minorHAnsi"/>
                 <w:sz w:val="22"/>
                 <w:szCs w:val="22"/>
               </w:rPr>
-              <w:t>Onderhouden</w:t>
-            </w:r>
-            <w:proofErr w:type="gramEnd"/>
-            <w:r>
-              <w:rPr>
-                <w:rFonts w:asciiTheme="minorHAnsi" w:hAnsiTheme="minorHAnsi"/>
-                <w:sz w:val="22"/>
-                <w:szCs w:val="22"/>
-              </w:rPr>
-              <w:t xml:space="preserve"> </w:t>
+              <w:t xml:space="preserve">Onderhouden </w:t>
             </w:r>
             <w:r>
               <w:rPr>
@@ -5122,58 +4972,30 @@
                 <w:sz w:val="22"/>
                 <w:szCs w:val="22"/>
               </w:rPr>
-              <w:t xml:space="preserve">4.5 Beheert de </w:t>
-            </w:r>
-            <w:proofErr w:type="gramStart"/>
-            <w:r>
+              <w:t xml:space="preserve">4.5 Beheert de content </w:t>
+            </w:r>
+          </w:p>
+        </w:tc>
+        <w:tc>
+          <w:tcPr>
+            <w:tcW w:w="3658" w:type="dxa"/>
+          </w:tcPr>
+          <w:p>
+            <w:pPr>
+              <w:pStyle w:val="Default"/>
               <w:rPr>
                 <w:rFonts w:asciiTheme="minorHAnsi" w:hAnsiTheme="minorHAnsi"/>
                 <w:sz w:val="22"/>
                 <w:szCs w:val="22"/>
               </w:rPr>
-              <w:t>content</w:t>
-            </w:r>
-            <w:proofErr w:type="gramEnd"/>
+            </w:pPr>
             <w:r>
               <w:rPr>
                 <w:rFonts w:asciiTheme="minorHAnsi" w:hAnsiTheme="minorHAnsi"/>
                 <w:sz w:val="22"/>
                 <w:szCs w:val="22"/>
               </w:rPr>
-              <w:t xml:space="preserve"> </w:t>
-            </w:r>
-          </w:p>
-        </w:tc>
-        <w:tc>
-          <w:tcPr>
-            <w:tcW w:w="3658" w:type="dxa"/>
-          </w:tcPr>
-          <w:p>
-            <w:pPr>
-              <w:pStyle w:val="Default"/>
-              <w:rPr>
-                <w:rFonts w:asciiTheme="minorHAnsi" w:hAnsiTheme="minorHAnsi"/>
-                <w:sz w:val="22"/>
-                <w:szCs w:val="22"/>
-              </w:rPr>
-            </w:pPr>
-            <w:proofErr w:type="gramStart"/>
-            <w:r>
-              <w:rPr>
-                <w:rFonts w:asciiTheme="minorHAnsi" w:hAnsiTheme="minorHAnsi"/>
-                <w:sz w:val="22"/>
-                <w:szCs w:val="22"/>
-              </w:rPr>
-              <w:t>Content</w:t>
-            </w:r>
-            <w:proofErr w:type="gramEnd"/>
-            <w:r>
-              <w:rPr>
-                <w:rFonts w:asciiTheme="minorHAnsi" w:hAnsiTheme="minorHAnsi"/>
-                <w:sz w:val="22"/>
-                <w:szCs w:val="22"/>
-              </w:rPr>
-              <w:t xml:space="preserve"> voor de </w:t>
+              <w:t xml:space="preserve">Content voor de </w:t>
             </w:r>
             <w:r>
               <w:rPr>
@@ -5585,13 +5407,8 @@
           <w:numId w:val="6"/>
         </w:numPr>
       </w:pPr>
-      <w:proofErr w:type="gramStart"/>
-      <w:r>
-        <w:t>Verschillende</w:t>
-      </w:r>
-      <w:proofErr w:type="gramEnd"/>
-      <w:r>
-        <w:t xml:space="preserve"> web </w:t>
+      <w:r>
+        <w:t xml:space="preserve">Verschillende web </w:t>
       </w:r>
       <w:proofErr w:type="spellStart"/>
       <w:r>
@@ -5676,102 +5493,6 @@
     </w:p>
     <w:p>
       <w:pPr>
-        <w:rPr>
-          <w:b/>
-          <w:lang w:eastAsia="en-US"/>
-        </w:rPr>
-      </w:pPr>
-      <w:r>
-        <w:rPr>
-          <w:b/>
-          <w:sz w:val="24"/>
-          <w:lang w:eastAsia="en-US"/>
-        </w:rPr>
-        <w:t>Taak</w:t>
-      </w:r>
-      <w:r>
-        <w:rPr>
-          <w:b/>
-          <w:sz w:val="24"/>
-          <w:lang w:eastAsia="en-US"/>
-        </w:rPr>
-        <w:t>verdeling</w:t>
-      </w:r>
-    </w:p>
-    <w:p>
-      <w:pPr>
-        <w:rPr>
-          <w:b/>
-          <w:lang w:eastAsia="en-US"/>
-        </w:rPr>
-      </w:pPr>
-      <w:proofErr w:type="spellStart"/>
-      <w:r>
-        <w:rPr>
-          <w:b/>
-          <w:lang w:eastAsia="en-US"/>
-        </w:rPr>
-        <w:t>Ricardo</w:t>
-      </w:r>
-      <w:proofErr w:type="spellEnd"/>
-    </w:p>
-    <w:p>
-      <w:pPr>
-        <w:pStyle w:val="Geenafstand"/>
-        <w:numPr>
-          <w:ilvl w:val="0"/>
-          <w:numId w:val="18"/>
-        </w:numPr>
-        <w:tabs>
-          <w:tab w:val="left" w:pos="795"/>
-        </w:tabs>
-      </w:pPr>
-      <w:r>
-        <w:t>Hij zal de webpagina</w:t>
-      </w:r>
-      <w:r>
-        <w:t>’</w:t>
-      </w:r>
-      <w:r>
-        <w:t>s ontwerpen</w:t>
-      </w:r>
-      <w:r>
-        <w:t>(</w:t>
-      </w:r>
-      <w:proofErr w:type="gramStart"/>
-      <w:r>
-        <w:t>content</w:t>
-      </w:r>
-      <w:proofErr w:type="gramEnd"/>
-      <w:r>
-        <w:t xml:space="preserve"> en lay-out)</w:t>
-      </w:r>
-    </w:p>
-    <w:p>
-      <w:pPr>
-        <w:pStyle w:val="Geenafstand"/>
-        <w:numPr>
-          <w:ilvl w:val="0"/>
-          <w:numId w:val="18"/>
-        </w:numPr>
-        <w:tabs>
-          <w:tab w:val="left" w:pos="795"/>
-        </w:tabs>
-      </w:pPr>
-      <w:r>
-        <w:t xml:space="preserve">Hij zal zich vooral bezighouden met het ontwikkelen van het </w:t>
-      </w:r>
-      <w:proofErr w:type="spellStart"/>
-      <w:r>
-        <w:t>frontend</w:t>
-      </w:r>
-      <w:proofErr w:type="spellEnd"/>
-      <w:r>
-        <w:t>.</w:t>
-      </w:r>
-    </w:p>
-    <w:p>
-      <w:pPr>
         <w:pStyle w:val="Geenafstand"/>
         <w:tabs>
           <w:tab w:val="left" w:pos="795"/>
@@ -5784,43 +5505,13 @@
         <w:rPr>
           <w:b/>
         </w:rPr>
-        <w:t>Jeffrey</w:t>
-      </w:r>
-    </w:p>
-    <w:p>
-      <w:pPr>
-        <w:pStyle w:val="Geenafstand"/>
-        <w:numPr>
-          <w:ilvl w:val="0"/>
-          <w:numId w:val="19"/>
-        </w:numPr>
-        <w:tabs>
-          <w:tab w:val="left" w:pos="795"/>
-        </w:tabs>
-        <w:rPr>
-          <w:b/>
-        </w:rPr>
-      </w:pPr>
-      <w:r>
-        <w:t>Hij zal de database(s) inrichten</w:t>
-      </w:r>
-    </w:p>
-    <w:p>
-      <w:pPr>
-        <w:pStyle w:val="Geenafstand"/>
-        <w:numPr>
-          <w:ilvl w:val="0"/>
-          <w:numId w:val="19"/>
-        </w:numPr>
-        <w:tabs>
-          <w:tab w:val="left" w:pos="795"/>
-        </w:tabs>
-        <w:rPr>
-          <w:b/>
-        </w:rPr>
-      </w:pPr>
-      <w:r>
-        <w:t>Hij zal zich vooral bezighouden met het ontwikkelen van het backend.</w:t>
+        <w:t>Taakverdeling</w:t>
+      </w:r>
+      <w:r>
+        <w:rPr>
+          <w:b/>
+        </w:rPr>
+        <w:br/>
       </w:r>
     </w:p>
     <w:p>
@@ -5830,6 +5521,17 @@
           <w:tab w:val="left" w:pos="795"/>
         </w:tabs>
       </w:pPr>
+      <w:r>
+        <w:t xml:space="preserve">Lucas: Projectleider, procesbegeleider, procesbewaker. </w:t>
+      </w:r>
+      <w:proofErr w:type="spellStart"/>
+      <w:r>
+        <w:t>Documenteur</w:t>
+      </w:r>
+      <w:proofErr w:type="spellEnd"/>
+      <w:r>
+        <w:t xml:space="preserve"> , tester</w:t>
+      </w:r>
     </w:p>
     <w:p>
       <w:pPr>
@@ -5839,7 +5541,7 @@
         </w:tabs>
       </w:pPr>
       <w:r>
-        <w:t>Samen zullen wij dit gaan samenvoegen tot één geheel.</w:t>
+        <w:t>Jeffrey: Programmeur,tester</w:t>
       </w:r>
     </w:p>
     <w:p>
@@ -5849,6 +5551,14 @@
           <w:tab w:val="left" w:pos="795"/>
         </w:tabs>
       </w:pPr>
+      <w:proofErr w:type="spellStart"/>
+      <w:r>
+        <w:t>Ricardo</w:t>
+      </w:r>
+      <w:proofErr w:type="spellEnd"/>
+      <w:r>
+        <w:t>: programmeur, tester</w:t>
+      </w:r>
     </w:p>
     <w:p>
       <w:pPr>
@@ -5901,7 +5611,6 @@
           <w:b/>
           <w:sz w:val="24"/>
         </w:rPr>
-        <w:lastRenderedPageBreak/>
         <w:t>Communicatie</w:t>
       </w:r>
     </w:p>
@@ -5932,6 +5641,7 @@
         <w:rPr>
           <w:rFonts w:asciiTheme="minorHAnsi" w:hAnsiTheme="minorHAnsi"/>
         </w:rPr>
+        <w:lastRenderedPageBreak/>
         <w:t>Planning</w:t>
       </w:r>
       <w:bookmarkEnd w:id="21"/>
@@ -6161,7 +5871,21 @@
                 <w:rFonts w:ascii="Calibri" w:eastAsia="Times New Roman" w:hAnsi="Calibri" w:cs="Times New Roman"/>
                 <w:color w:val="000000"/>
               </w:rPr>
-              <w:t>11 maart t/m 15 maart</w:t>
+              <w:t>22</w:t>
+            </w:r>
+            <w:r>
+              <w:rPr>
+                <w:rFonts w:ascii="Calibri" w:eastAsia="Times New Roman" w:hAnsi="Calibri" w:cs="Times New Roman"/>
+                <w:color w:val="000000"/>
+              </w:rPr>
+              <w:t xml:space="preserve"> </w:t>
+            </w:r>
+            <w:r>
+              <w:rPr>
+                <w:rFonts w:ascii="Calibri" w:eastAsia="Times New Roman" w:hAnsi="Calibri" w:cs="Times New Roman"/>
+                <w:color w:val="000000"/>
+              </w:rPr>
+              <w:t>april t/m 26 april</w:t>
             </w:r>
           </w:p>
         </w:tc>
@@ -6192,23 +5916,7 @@
                 <w:rFonts w:ascii="Calibri" w:eastAsia="Times New Roman" w:hAnsi="Calibri" w:cs="Times New Roman"/>
                 <w:color w:val="000000"/>
               </w:rPr>
-              <w:t xml:space="preserve">Project kader en Product </w:t>
-            </w:r>
-            <w:proofErr w:type="gramStart"/>
-            <w:r>
-              <w:rPr>
-                <w:rFonts w:ascii="Calibri" w:eastAsia="Times New Roman" w:hAnsi="Calibri" w:cs="Times New Roman"/>
-                <w:color w:val="000000"/>
-              </w:rPr>
-              <w:t>level</w:t>
-            </w:r>
-            <w:proofErr w:type="gramEnd"/>
-            <w:r>
-              <w:rPr>
-                <w:rFonts w:ascii="Calibri" w:eastAsia="Times New Roman" w:hAnsi="Calibri" w:cs="Times New Roman"/>
-                <w:color w:val="000000"/>
-              </w:rPr>
-              <w:t xml:space="preserve"> onderdelen</w:t>
+              <w:t>Project kader en Product level onderdelen</w:t>
             </w:r>
             <w:r>
               <w:rPr>
@@ -6314,7 +6022,7 @@
                 <w:rFonts w:ascii="Calibri" w:eastAsia="Times New Roman" w:hAnsi="Calibri" w:cs="Times New Roman"/>
                 <w:color w:val="000000"/>
               </w:rPr>
-              <w:t>18 maart t/m 22 maart</w:t>
+              <w:t>13 mei t/m 18 mei</w:t>
             </w:r>
           </w:p>
         </w:tc>
@@ -6383,23 +6091,7 @@
                 <w:rFonts w:ascii="Calibri" w:eastAsia="Times New Roman" w:hAnsi="Calibri" w:cs="Times New Roman"/>
                 <w:color w:val="000000"/>
               </w:rPr>
-              <w:t xml:space="preserve">Het ontwerpen van de webpagina’s en het ontwikkelen van het backend </w:t>
-            </w:r>
-            <w:proofErr w:type="spellStart"/>
-            <w:r>
-              <w:rPr>
-                <w:rFonts w:ascii="Calibri" w:eastAsia="Times New Roman" w:hAnsi="Calibri" w:cs="Times New Roman"/>
-                <w:color w:val="000000"/>
-              </w:rPr>
-              <w:t>framework</w:t>
-            </w:r>
-            <w:proofErr w:type="spellEnd"/>
-            <w:r>
-              <w:rPr>
-                <w:rFonts w:ascii="Calibri" w:eastAsia="Times New Roman" w:hAnsi="Calibri" w:cs="Times New Roman"/>
-                <w:color w:val="000000"/>
-              </w:rPr>
-              <w:t>.</w:t>
+              <w:t>Ontwerpen van formulier en extra scherm</w:t>
             </w:r>
           </w:p>
         </w:tc>
@@ -6467,7 +6159,21 @@
                 <w:rFonts w:ascii="Calibri" w:eastAsia="Times New Roman" w:hAnsi="Calibri" w:cs="Times New Roman"/>
                 <w:color w:val="000000"/>
               </w:rPr>
-              <w:t>25 maart t/m 30 maart</w:t>
+              <w:t>20 mei /m 24</w:t>
+            </w:r>
+            <w:r>
+              <w:rPr>
+                <w:rFonts w:ascii="Calibri" w:eastAsia="Times New Roman" w:hAnsi="Calibri" w:cs="Times New Roman"/>
+                <w:color w:val="000000"/>
+              </w:rPr>
+              <w:t xml:space="preserve"> </w:t>
+            </w:r>
+            <w:r>
+              <w:rPr>
+                <w:rFonts w:ascii="Calibri" w:eastAsia="Times New Roman" w:hAnsi="Calibri" w:cs="Times New Roman"/>
+                <w:color w:val="000000"/>
+              </w:rPr>
+              <w:t>mei</w:t>
             </w:r>
           </w:p>
         </w:tc>
@@ -6536,39 +6242,7 @@
                 <w:rFonts w:ascii="Calibri" w:eastAsia="Times New Roman" w:hAnsi="Calibri" w:cs="Times New Roman"/>
                 <w:color w:val="000000"/>
               </w:rPr>
-              <w:t> </w:t>
-            </w:r>
-            <w:proofErr w:type="spellStart"/>
-            <w:r>
-              <w:rPr>
-                <w:rFonts w:ascii="Calibri" w:eastAsia="Times New Roman" w:hAnsi="Calibri" w:cs="Times New Roman"/>
-                <w:color w:val="000000"/>
-              </w:rPr>
-              <w:t>Index.php</w:t>
-            </w:r>
-            <w:proofErr w:type="spellEnd"/>
-            <w:r>
-              <w:rPr>
-                <w:rFonts w:ascii="Calibri" w:eastAsia="Times New Roman" w:hAnsi="Calibri" w:cs="Times New Roman"/>
-                <w:color w:val="000000"/>
-              </w:rPr>
-              <w:t xml:space="preserve"> en de </w:t>
-            </w:r>
-            <w:proofErr w:type="gramStart"/>
-            <w:r>
-              <w:rPr>
-                <w:rFonts w:ascii="Calibri" w:eastAsia="Times New Roman" w:hAnsi="Calibri" w:cs="Times New Roman"/>
-                <w:color w:val="000000"/>
-              </w:rPr>
-              <w:t>content</w:t>
-            </w:r>
-            <w:proofErr w:type="gramEnd"/>
-            <w:r>
-              <w:rPr>
-                <w:rFonts w:ascii="Calibri" w:eastAsia="Times New Roman" w:hAnsi="Calibri" w:cs="Times New Roman"/>
-                <w:color w:val="000000"/>
-              </w:rPr>
-              <w:t xml:space="preserve"> Classes. Inrichten van de databases.</w:t>
+              <w:t>Ontwerpen van formulier en extra scherm</w:t>
             </w:r>
           </w:p>
         </w:tc>
@@ -6636,7 +6310,21 @@
                 <w:rFonts w:ascii="Calibri" w:eastAsia="Times New Roman" w:hAnsi="Calibri" w:cs="Times New Roman"/>
                 <w:color w:val="000000"/>
               </w:rPr>
-              <w:t>1 april t/m 5 april</w:t>
+              <w:t>27mei  t/m 31</w:t>
+            </w:r>
+            <w:r>
+              <w:rPr>
+                <w:rFonts w:ascii="Calibri" w:eastAsia="Times New Roman" w:hAnsi="Calibri" w:cs="Times New Roman"/>
+                <w:color w:val="000000"/>
+              </w:rPr>
+              <w:t xml:space="preserve"> </w:t>
+            </w:r>
+            <w:r>
+              <w:rPr>
+                <w:rFonts w:ascii="Calibri" w:eastAsia="Times New Roman" w:hAnsi="Calibri" w:cs="Times New Roman"/>
+                <w:color w:val="000000"/>
+              </w:rPr>
+              <w:t>mei</w:t>
             </w:r>
           </w:p>
         </w:tc>
@@ -6705,23 +6393,7 @@
                 <w:rFonts w:ascii="Calibri" w:eastAsia="Times New Roman" w:hAnsi="Calibri" w:cs="Times New Roman"/>
                 <w:color w:val="000000"/>
               </w:rPr>
-              <w:t xml:space="preserve">Afronden </w:t>
-            </w:r>
-            <w:proofErr w:type="spellStart"/>
-            <w:r>
-              <w:rPr>
-                <w:rFonts w:ascii="Calibri" w:eastAsia="Times New Roman" w:hAnsi="Calibri" w:cs="Times New Roman"/>
-                <w:color w:val="000000"/>
-              </w:rPr>
-              <w:t>frontend</w:t>
-            </w:r>
-            <w:proofErr w:type="spellEnd"/>
-            <w:r>
-              <w:rPr>
-                <w:rFonts w:ascii="Calibri" w:eastAsia="Times New Roman" w:hAnsi="Calibri" w:cs="Times New Roman"/>
-                <w:color w:val="000000"/>
-              </w:rPr>
-              <w:t xml:space="preserve"> en backend.</w:t>
+              <w:t>Ontwerpen van formulier en extra scherm</w:t>
             </w:r>
           </w:p>
         </w:tc>
@@ -6789,7 +6461,21 @@
                 <w:rFonts w:ascii="Calibri" w:eastAsia="Times New Roman" w:hAnsi="Calibri" w:cs="Times New Roman"/>
                 <w:color w:val="000000"/>
               </w:rPr>
-              <w:t>8 april t/m 12 april</w:t>
+              <w:t>3 juni t/m 7</w:t>
+            </w:r>
+            <w:r>
+              <w:rPr>
+                <w:rFonts w:ascii="Calibri" w:eastAsia="Times New Roman" w:hAnsi="Calibri" w:cs="Times New Roman"/>
+                <w:color w:val="000000"/>
+              </w:rPr>
+              <w:t xml:space="preserve"> </w:t>
+            </w:r>
+            <w:r>
+              <w:rPr>
+                <w:rFonts w:ascii="Calibri" w:eastAsia="Times New Roman" w:hAnsi="Calibri" w:cs="Times New Roman"/>
+                <w:color w:val="000000"/>
+              </w:rPr>
+              <w:t>juni</w:t>
             </w:r>
           </w:p>
         </w:tc>
@@ -6881,7 +6567,14 @@
                 <w:rFonts w:ascii="Calibri" w:eastAsia="Times New Roman" w:hAnsi="Calibri" w:cs="Times New Roman"/>
                 <w:color w:val="000000"/>
               </w:rPr>
-              <w:t xml:space="preserve">Website, </w:t>
+              <w:t>App</w:t>
+            </w:r>
+            <w:r>
+              <w:rPr>
+                <w:rFonts w:ascii="Calibri" w:eastAsia="Times New Roman" w:hAnsi="Calibri" w:cs="Times New Roman"/>
+                <w:color w:val="000000"/>
+              </w:rPr>
+              <w:t xml:space="preserve">, </w:t>
             </w:r>
             <w:r>
               <w:rPr>
@@ -6956,7 +6649,21 @@
                 <w:rFonts w:ascii="Calibri" w:eastAsia="Times New Roman" w:hAnsi="Calibri" w:cs="Times New Roman"/>
                 <w:color w:val="000000"/>
               </w:rPr>
-              <w:t>15 t/m 19 april</w:t>
+              <w:t>10 juni  t/m 14</w:t>
+            </w:r>
+            <w:r>
+              <w:rPr>
+                <w:rFonts w:ascii="Calibri" w:eastAsia="Times New Roman" w:hAnsi="Calibri" w:cs="Times New Roman"/>
+                <w:color w:val="000000"/>
+              </w:rPr>
+              <w:t xml:space="preserve"> </w:t>
+            </w:r>
+            <w:r>
+              <w:rPr>
+                <w:rFonts w:ascii="Calibri" w:eastAsia="Times New Roman" w:hAnsi="Calibri" w:cs="Times New Roman"/>
+                <w:color w:val="000000"/>
+              </w:rPr>
+              <w:t>juni</w:t>
             </w:r>
           </w:p>
         </w:tc>
@@ -7148,15 +6855,13 @@
         <w:br/>
       </w:r>
       <w:r>
-        <w:t xml:space="preserve">Er moet een Game Portal ontwikkelt worden gebouwd op ons eigen OO </w:t>
-      </w:r>
-      <w:proofErr w:type="spellStart"/>
-      <w:r>
-        <w:t>Framework</w:t>
-      </w:r>
-      <w:proofErr w:type="spellEnd"/>
-      <w:r>
-        <w:t>.</w:t>
+        <w:t xml:space="preserve">Er moet een </w:t>
+      </w:r>
+      <w:r>
+        <w:t xml:space="preserve">Formulier </w:t>
+      </w:r>
+      <w:r>
+        <w:t xml:space="preserve"> ontwikkelt worden gebouwd op ons eigen OO Framework.</w:t>
       </w:r>
     </w:p>
     <w:p>
@@ -7191,7 +6896,7 @@
         <w:rPr>
           <w:b/>
         </w:rPr>
-        <w:t>Bezoeker</w:t>
+        <w:t>Gebruiker</w:t>
       </w:r>
     </w:p>
     <w:p>
@@ -7206,248 +6911,24 @@
         </w:rPr>
       </w:pPr>
       <w:r>
-        <w:t>De bezoeker kan de verschillende pagina’s bezoeken</w:t>
-      </w:r>
-    </w:p>
-    <w:p>
-      <w:pPr>
-        <w:pStyle w:val="Lijstalinea"/>
-        <w:numPr>
-          <w:ilvl w:val="0"/>
-          <w:numId w:val="20"/>
-        </w:numPr>
-        <w:rPr>
-          <w:b/>
-        </w:rPr>
-      </w:pPr>
-      <w:r>
-        <w:t>De bezoeker kan zich inschrijven</w:t>
-      </w:r>
-    </w:p>
-    <w:p>
-      <w:pPr>
-        <w:pStyle w:val="Lijstalinea"/>
-        <w:numPr>
-          <w:ilvl w:val="0"/>
-          <w:numId w:val="20"/>
-        </w:numPr>
-        <w:rPr>
-          <w:b/>
-        </w:rPr>
-      </w:pPr>
-      <w:r>
-        <w:t xml:space="preserve">De bezoeker kan spelletjes spelen(zonder </w:t>
-      </w:r>
-      <w:proofErr w:type="spellStart"/>
-      <w:r>
-        <w:t>highscores</w:t>
-      </w:r>
-      <w:proofErr w:type="spellEnd"/>
-      <w:r>
-        <w:t>)</w:t>
-      </w:r>
-    </w:p>
-    <w:p>
-      <w:pPr>
-        <w:rPr>
-          <w:b/>
-        </w:rPr>
-      </w:pPr>
-      <w:r>
-        <w:rPr>
-          <w:b/>
-        </w:rPr>
-        <w:t>Gebruiker</w:t>
-      </w:r>
-      <w:r>
-        <w:rPr>
-          <w:b/>
-        </w:rPr>
-        <w:t>(ingelogd)</w:t>
-      </w:r>
-    </w:p>
-    <w:p>
-      <w:pPr>
-        <w:pStyle w:val="Lijstalinea"/>
-        <w:numPr>
-          <w:ilvl w:val="0"/>
-          <w:numId w:val="21"/>
-        </w:numPr>
-        <w:rPr>
-          <w:b/>
-        </w:rPr>
-      </w:pPr>
-      <w:r>
-        <w:t>De gebruiker kan inloggen</w:t>
-      </w:r>
-    </w:p>
-    <w:p>
-      <w:pPr>
-        <w:pStyle w:val="Lijstalinea"/>
-        <w:numPr>
-          <w:ilvl w:val="0"/>
-          <w:numId w:val="21"/>
-        </w:numPr>
-        <w:rPr>
-          <w:b/>
-        </w:rPr>
-      </w:pPr>
-      <w:r>
-        <w:t>De gebruiker kan de verschillende pagina’s bezoeken</w:t>
-      </w:r>
-    </w:p>
-    <w:p>
-      <w:pPr>
-        <w:pStyle w:val="Lijstalinea"/>
-        <w:numPr>
-          <w:ilvl w:val="0"/>
-          <w:numId w:val="21"/>
-        </w:numPr>
-        <w:rPr>
-          <w:b/>
-        </w:rPr>
-      </w:pPr>
-      <w:r>
-        <w:t xml:space="preserve">De gebruiker kan spelletjes spelen(met </w:t>
-      </w:r>
-      <w:proofErr w:type="spellStart"/>
-      <w:r>
-        <w:t>highscores</w:t>
-      </w:r>
-      <w:proofErr w:type="spellEnd"/>
-      <w:r>
-        <w:t>)</w:t>
-      </w:r>
-    </w:p>
-    <w:p>
-      <w:pPr>
-        <w:pStyle w:val="Lijstalinea"/>
-        <w:numPr>
-          <w:ilvl w:val="0"/>
-          <w:numId w:val="21"/>
-        </w:numPr>
-        <w:rPr>
-          <w:b/>
-        </w:rPr>
-      </w:pPr>
-      <w:r>
-        <w:t>De</w:t>
-      </w:r>
-      <w:r>
-        <w:t xml:space="preserve"> </w:t>
-      </w:r>
-      <w:r>
-        <w:t>gebruiker kan commentaar geven op spelletjes</w:t>
-      </w:r>
-    </w:p>
-    <w:p>
-      <w:pPr>
-        <w:pStyle w:val="Lijstalinea"/>
-        <w:numPr>
-          <w:ilvl w:val="0"/>
-          <w:numId w:val="21"/>
-        </w:numPr>
-        <w:rPr>
-          <w:b/>
-        </w:rPr>
-      </w:pPr>
-      <w:r>
-        <w:t>De gebruiker kan ratings geven aan spelletjes</w:t>
-      </w:r>
-    </w:p>
-    <w:p>
-      <w:pPr>
-        <w:pStyle w:val="Lijstalinea"/>
-        <w:numPr>
-          <w:ilvl w:val="0"/>
-          <w:numId w:val="21"/>
-        </w:numPr>
-        <w:rPr>
-          <w:b/>
-        </w:rPr>
-      </w:pPr>
-      <w:r>
-        <w:t>De gebruiker kan zijn favoriete spelletjes bekijken</w:t>
-      </w:r>
-    </w:p>
-    <w:p>
-      <w:pPr>
-        <w:rPr>
-          <w:b/>
-        </w:rPr>
-      </w:pPr>
-      <w:r>
-        <w:rPr>
-          <w:b/>
-        </w:rPr>
-        <w:t>Beheerder</w:t>
-      </w:r>
-      <w:r>
-        <w:rPr>
-          <w:b/>
-        </w:rPr>
-        <w:t>(ingelogd)</w:t>
-      </w:r>
-    </w:p>
-    <w:p>
-      <w:pPr>
-        <w:pStyle w:val="Lijstalinea"/>
-        <w:numPr>
-          <w:ilvl w:val="0"/>
-          <w:numId w:val="22"/>
-        </w:numPr>
-        <w:rPr>
-          <w:b/>
-        </w:rPr>
-      </w:pPr>
-      <w:r>
-        <w:t>De beheerder kan inloggen</w:t>
-      </w:r>
-    </w:p>
-    <w:p>
-      <w:pPr>
-        <w:pStyle w:val="Lijstalinea"/>
-        <w:numPr>
-          <w:ilvl w:val="0"/>
-          <w:numId w:val="22"/>
-        </w:numPr>
-        <w:rPr>
-          <w:b/>
-        </w:rPr>
-      </w:pPr>
-      <w:r>
-        <w:t>De beheerder kan spellen toevoegen/verwijderen.</w:t>
-      </w:r>
-    </w:p>
-    <w:p>
-      <w:pPr>
-        <w:pStyle w:val="Lijstalinea"/>
-        <w:numPr>
-          <w:ilvl w:val="0"/>
-          <w:numId w:val="22"/>
-        </w:numPr>
-        <w:rPr>
-          <w:b/>
-        </w:rPr>
-      </w:pPr>
-      <w:r>
-        <w:t>De beheerder kan commentaar toevoegen/verwijderen</w:t>
-      </w:r>
-    </w:p>
-    <w:p>
-      <w:pPr>
-        <w:pStyle w:val="Lijstalinea"/>
-        <w:numPr>
-          <w:ilvl w:val="0"/>
-          <w:numId w:val="22"/>
-        </w:numPr>
-        <w:rPr>
-          <w:b/>
-        </w:rPr>
-      </w:pPr>
-      <w:r>
-        <w:t>Gebruikers beheren</w:t>
-      </w:r>
+        <w:t xml:space="preserve">De </w:t>
+      </w:r>
+      <w:r>
+        <w:t>gebruiker</w:t>
+      </w:r>
+      <w:r>
+        <w:t xml:space="preserve"> kan </w:t>
+      </w:r>
+      <w:r>
+        <w:t>informatie invoeren</w:t>
+      </w:r>
+    </w:p>
+    <w:p>
+      <w:pPr>
+        <w:rPr>
+          <w:b/>
+        </w:rPr>
+      </w:pPr>
     </w:p>
     <w:p>
       <w:r>
@@ -7489,14 +6970,12 @@
         <w:lastRenderedPageBreak/>
         <w:t xml:space="preserve">1.4 </w:t>
       </w:r>
-      <w:proofErr w:type="gramStart"/>
       <w:r>
         <w:rPr>
           <w:sz w:val="36"/>
         </w:rPr>
         <w:t>Maak</w:t>
       </w:r>
-      <w:proofErr w:type="gramEnd"/>
       <w:r>
         <w:rPr>
           <w:sz w:val="36"/>
@@ -7535,15 +7014,7 @@
         </w:numPr>
       </w:pPr>
       <w:r>
-        <w:t xml:space="preserve">De </w:t>
-      </w:r>
-      <w:proofErr w:type="gramStart"/>
-      <w:r>
-        <w:t>content</w:t>
-      </w:r>
-      <w:proofErr w:type="gramEnd"/>
-      <w:r>
-        <w:t xml:space="preserve"> doen wij in HTML.</w:t>
+        <w:t>De content doen wij in HTML.</w:t>
       </w:r>
     </w:p>
     <w:p>
@@ -7575,15 +7046,7 @@
         </w:numPr>
       </w:pPr>
       <w:r>
-        <w:t xml:space="preserve">Het </w:t>
-      </w:r>
-      <w:proofErr w:type="spellStart"/>
-      <w:r>
-        <w:t>framework</w:t>
-      </w:r>
-      <w:proofErr w:type="spellEnd"/>
-      <w:r>
-        <w:t xml:space="preserve"> doen wij in PHP en AJAX</w:t>
+        <w:t>Het framework doen wij in PHP en AJAX</w:t>
       </w:r>
     </w:p>
     <w:p>
@@ -7630,6 +7093,7 @@
           <w:i/>
           <w:noProof/>
           <w:sz w:val="20"/>
+          <w:lang w:eastAsia="nl-NL"/>
         </w:rPr>
         <w:drawing>
           <wp:anchor distT="0" distB="0" distL="114300" distR="114300" simplePos="0" relativeHeight="251659264" behindDoc="1" locked="0" layoutInCell="1" allowOverlap="1">
@@ -7690,6 +7154,7 @@
           <w:i/>
           <w:noProof/>
           <w:sz w:val="20"/>
+          <w:lang w:eastAsia="nl-NL"/>
         </w:rPr>
         <w:drawing>
           <wp:anchor distT="0" distB="0" distL="114300" distR="114300" simplePos="0" relativeHeight="251658240" behindDoc="1" locked="0" layoutInCell="1" allowOverlap="1">
@@ -7825,6 +7290,7 @@
           <w:i/>
           <w:noProof/>
           <w:sz w:val="20"/>
+          <w:lang w:eastAsia="nl-NL"/>
         </w:rPr>
         <w:drawing>
           <wp:anchor distT="0" distB="0" distL="114300" distR="114300" simplePos="0" relativeHeight="251661312" behindDoc="1" locked="0" layoutInCell="1" allowOverlap="1">
@@ -7885,6 +7351,7 @@
           <w:i/>
           <w:noProof/>
           <w:sz w:val="20"/>
+          <w:lang w:eastAsia="nl-NL"/>
         </w:rPr>
         <w:drawing>
           <wp:anchor distT="0" distB="0" distL="114300" distR="114300" simplePos="0" relativeHeight="251663360" behindDoc="1" locked="0" layoutInCell="1" allowOverlap="1">
@@ -7945,22 +7412,21 @@
           <w:i/>
           <w:sz w:val="20"/>
         </w:rPr>
-        <w:t xml:space="preserve">Inschrijf </w:t>
-      </w:r>
-      <w:proofErr w:type="gramStart"/>
+        <w:t>Inschrijf pa</w:t>
+      </w:r>
       <w:r>
         <w:rPr>
           <w:i/>
           <w:sz w:val="20"/>
         </w:rPr>
-        <w:t>pa</w:t>
+        <w:t>gina</w:t>
       </w:r>
       <w:r>
         <w:rPr>
           <w:i/>
           <w:sz w:val="20"/>
         </w:rPr>
-        <w:t>gina</w:t>
+        <w:tab/>
       </w:r>
       <w:r>
         <w:rPr>
@@ -7975,6 +7441,7 @@
           <w:sz w:val="20"/>
         </w:rPr>
         <w:tab/>
+        <w:t xml:space="preserve">                                    </w:t>
       </w:r>
       <w:r>
         <w:rPr>
@@ -7982,30 +7449,21 @@
           <w:sz w:val="20"/>
         </w:rPr>
         <w:tab/>
-        <w:t xml:space="preserve">                                    </w:t>
-      </w:r>
-      <w:proofErr w:type="gramEnd"/>
+      </w:r>
+      <w:proofErr w:type="spellStart"/>
       <w:r>
         <w:rPr>
           <w:i/>
           <w:sz w:val="20"/>
         </w:rPr>
-        <w:tab/>
-      </w:r>
-      <w:proofErr w:type="spellStart"/>
+        <w:t>Highscores</w:t>
+      </w:r>
+      <w:proofErr w:type="spellEnd"/>
       <w:r>
         <w:rPr>
           <w:i/>
           <w:sz w:val="20"/>
         </w:rPr>
-        <w:t>Highscores</w:t>
-      </w:r>
-      <w:proofErr w:type="spellEnd"/>
-      <w:r>
-        <w:rPr>
-          <w:i/>
-          <w:sz w:val="20"/>
-        </w:rPr>
         <w:t xml:space="preserve"> pagina</w:t>
       </w:r>
     </w:p>
@@ -8106,168 +7564,154 @@
       </w:r>
       <w:proofErr w:type="spellEnd"/>
       <w:r>
-        <w:t xml:space="preserve"> pagina die de gebruiker zal zien en waarin alle </w:t>
-      </w:r>
-      <w:proofErr w:type="gramStart"/>
-      <w:r>
-        <w:t>content</w:t>
-      </w:r>
-      <w:proofErr w:type="gramEnd"/>
-      <w:r>
-        <w:t xml:space="preserve"> zal worden weergeven doormiddel van het </w:t>
+        <w:t xml:space="preserve"> pagina die de gebruiker zal zien en waarin alle content zal worden weergeven doormiddel van het framework in PHP. Van daaruit wordt alle content geladen uit de database.</w:t>
+      </w:r>
+    </w:p>
+    <w:p>
+      <w:r>
+        <w:t xml:space="preserve">De content die aanwezig is op alle pagina’s is de </w:t>
       </w:r>
       <w:proofErr w:type="spellStart"/>
       <w:r>
-        <w:t>framework</w:t>
+        <w:t>header</w:t>
       </w:r>
       <w:proofErr w:type="spellEnd"/>
       <w:r>
-        <w:t xml:space="preserve"> in PHP. Van daaruit wordt alle </w:t>
-      </w:r>
-      <w:proofErr w:type="gramStart"/>
-      <w:r>
-        <w:t>content</w:t>
-      </w:r>
-      <w:proofErr w:type="gramEnd"/>
-      <w:r>
-        <w:t xml:space="preserve"> geladen uit de database.</w:t>
-      </w:r>
-    </w:p>
-    <w:p>
-      <w:r>
-        <w:t xml:space="preserve">De </w:t>
-      </w:r>
-      <w:proofErr w:type="gramStart"/>
-      <w:r>
-        <w:t>content</w:t>
-      </w:r>
-      <w:proofErr w:type="gramEnd"/>
-      <w:r>
-        <w:t xml:space="preserve"> die aanwezig is op alle pagina’s is de </w:t>
+        <w:t xml:space="preserve">, menu, </w:t>
       </w:r>
       <w:proofErr w:type="spellStart"/>
       <w:r>
-        <w:t>header</w:t>
+        <w:t>footer</w:t>
       </w:r>
       <w:proofErr w:type="spellEnd"/>
       <w:r>
-        <w:t xml:space="preserve">, menu, </w:t>
+        <w:t xml:space="preserve"> en login. Alle andere content zal dynamisch in de </w:t>
       </w:r>
       <w:proofErr w:type="spellStart"/>
       <w:r>
-        <w:t>footer</w:t>
+        <w:t>index.php</w:t>
       </w:r>
       <w:proofErr w:type="spellEnd"/>
       <w:r>
-        <w:t xml:space="preserve"> en login. Alle andere </w:t>
-      </w:r>
-      <w:proofErr w:type="gramStart"/>
-      <w:r>
-        <w:t>content</w:t>
-      </w:r>
-      <w:proofErr w:type="gramEnd"/>
-      <w:r>
-        <w:t xml:space="preserve"> zal dynamisch in de </w:t>
+        <w:t xml:space="preserve"> geladen worden.</w:t>
+      </w:r>
+      <w:r>
+        <w:t xml:space="preserve"> </w:t>
+      </w:r>
+    </w:p>
+    <w:p>
+      <w:pPr>
+        <w:rPr>
+          <w:b/>
+        </w:rPr>
+      </w:pPr>
+      <w:r>
+        <w:rPr>
+          <w:b/>
+        </w:rPr>
+        <w:t>Home pagina</w:t>
+      </w:r>
+    </w:p>
+    <w:p>
+      <w:r>
+        <w:t>Wanneer de gebruiker de website bezoekt zal hij altijd als eerste de content van de Home pagina te zien krijgen. Deze bestaat uit enkele kolommen met verschillende categorieën en de meest gespeelde/populaire games uit die categorieën.</w:t>
+      </w:r>
+    </w:p>
+    <w:p>
+      <w:r>
+        <w:t xml:space="preserve">Vanuit de Home pagina kan je via het Menu de andere pagina’s bezoeken zoals de Categorieën pagina, de Inschrijf pagina of de </w:t>
       </w:r>
       <w:proofErr w:type="spellStart"/>
       <w:r>
-        <w:t>index.php</w:t>
+        <w:t>Highscores</w:t>
       </w:r>
       <w:proofErr w:type="spellEnd"/>
       <w:r>
-        <w:t xml:space="preserve"> geladen worden.</w:t>
-      </w:r>
-      <w:r>
-        <w:t xml:space="preserve"> </w:t>
-      </w:r>
-    </w:p>
-    <w:p>
-      <w:pPr>
-        <w:rPr>
-          <w:b/>
-        </w:rPr>
-      </w:pPr>
-      <w:r>
-        <w:rPr>
-          <w:b/>
-        </w:rPr>
-        <w:t>Home pagina</w:t>
-      </w:r>
-    </w:p>
-    <w:p>
-      <w:r>
-        <w:t xml:space="preserve">Wanneer de gebruiker de website bezoekt zal hij altijd als eerste de </w:t>
-      </w:r>
-      <w:proofErr w:type="gramStart"/>
-      <w:r>
-        <w:t>content</w:t>
-      </w:r>
-      <w:proofErr w:type="gramEnd"/>
-      <w:r>
-        <w:t xml:space="preserve"> van de Home pagina te zien krijgen. Deze bestaat uit enkele kolommen met verschillende categorieën en de meest gespeelde/populaire games uit die categorieën.</w:t>
-      </w:r>
-    </w:p>
-    <w:p>
-      <w:r>
-        <w:t xml:space="preserve">Vanuit de Home pagina kan je via het Menu de andere pagina’s bezoeken zoals de Categorieën pagina, de Inschrijf pagina of de </w:t>
+        <w:t xml:space="preserve"> pagina. Vanuit de andere pagina’s kun je ook weer bij de Home pagina komen via het Menu.</w:t>
+      </w:r>
+    </w:p>
+    <w:p>
+      <w:pPr>
+        <w:rPr>
+          <w:b/>
+        </w:rPr>
+      </w:pPr>
+      <w:r>
+        <w:rPr>
+          <w:b/>
+        </w:rPr>
+        <w:t>Categorieën pagina</w:t>
+      </w:r>
+    </w:p>
+    <w:p>
+      <w:r>
+        <w:t xml:space="preserve">Op de Categorieën pagina zal de gebruiker enkele vakken zien met daarin spellen verdeeld over de Categorieën. Categorieën die o.a. te zien zullen zijn, zijn Actie, Sport, Puzzel, Jongens, Meiden en </w:t>
       </w:r>
       <w:proofErr w:type="spellStart"/>
       <w:r>
+        <w:t>Multiplayer</w:t>
+      </w:r>
+      <w:proofErr w:type="spellEnd"/>
+      <w:r>
+        <w:t>. De gebruiker zal ook op een van de Categorieën kunnen klikken om een uitgebreidere pagina voor die C</w:t>
+      </w:r>
+      <w:r>
+        <w:t>ategorie</w:t>
+      </w:r>
+      <w:r>
+        <w:t xml:space="preserve"> te bekijken.</w:t>
+      </w:r>
+    </w:p>
+    <w:p>
+      <w:pPr>
+        <w:rPr>
+          <w:b/>
+        </w:rPr>
+      </w:pPr>
+      <w:r>
+        <w:rPr>
+          <w:b/>
+        </w:rPr>
+        <w:t>Inschrijf pagina</w:t>
+      </w:r>
+    </w:p>
+    <w:p>
+      <w:r>
+        <w:t xml:space="preserve">Op de Inschrijf pagina zal de gebruiker een formulier zien waarop hij zich kan aanmelden voor een account op de website. Met dit account kan hij spellen spelen, in de </w:t>
+      </w:r>
+      <w:proofErr w:type="spellStart"/>
+      <w:r>
         <w:t>Highscores</w:t>
       </w:r>
       <w:proofErr w:type="spellEnd"/>
       <w:r>
-        <w:t xml:space="preserve"> pagina. Vanuit de andere pagina’s kun je ook weer bij de Home pagina komen via het Menu.</w:t>
-      </w:r>
-    </w:p>
-    <w:p>
-      <w:pPr>
-        <w:rPr>
-          <w:b/>
-        </w:rPr>
-      </w:pPr>
-      <w:r>
-        <w:rPr>
-          <w:b/>
-        </w:rPr>
-        <w:t>Categorieën pagina</w:t>
-      </w:r>
-    </w:p>
-    <w:p>
-      <w:r>
-        <w:t xml:space="preserve">Op de Categorieën pagina zal de gebruiker enkele vakken zien met daarin spellen verdeeld over de Categorieën. Categorieën die o.a. te zien zullen zijn, zijn Actie, Sport, Puzzel, Jongens, Meiden en </w:t>
-      </w:r>
+        <w:t xml:space="preserve"> terecht komen, commentaar geven onder spellen en ratings aan spellen geven. </w:t>
+      </w:r>
+    </w:p>
+    <w:p>
+      <w:pPr>
+        <w:rPr>
+          <w:b/>
+        </w:rPr>
+      </w:pPr>
       <w:proofErr w:type="spellStart"/>
       <w:r>
-        <w:t>Multiplayer</w:t>
+        <w:rPr>
+          <w:b/>
+        </w:rPr>
+        <w:t>Highscores</w:t>
       </w:r>
       <w:proofErr w:type="spellEnd"/>
       <w:r>
-        <w:t>. De gebruiker zal ook op een van de Categorieën kunnen klikken om een uitgebreidere pagina voor die C</w:t>
-      </w:r>
-      <w:r>
-        <w:t>ategorie</w:t>
-      </w:r>
-      <w:r>
-        <w:t xml:space="preserve"> te bekijken.</w:t>
-      </w:r>
-    </w:p>
-    <w:p>
-      <w:pPr>
-        <w:rPr>
-          <w:b/>
-        </w:rPr>
-      </w:pPr>
-      <w:r>
-        <w:rPr>
-          <w:b/>
-        </w:rPr>
-        <w:t>Inschrijf pagina</w:t>
-      </w:r>
-    </w:p>
-    <w:p>
-      <w:r>
-        <w:t xml:space="preserve">Op de Inschrijf pagina zal de gebruiker een formulier zien waarop hij zich kan aanmelden voor een account op de website. Met dit account kan hij spellen spelen, in de </w:t>
+        <w:rPr>
+          <w:b/>
+        </w:rPr>
+        <w:t xml:space="preserve"> pagina</w:t>
+      </w:r>
+    </w:p>
+    <w:p>
+      <w:r>
+        <w:t xml:space="preserve">Op de </w:t>
       </w:r>
       <w:proofErr w:type="spellStart"/>
       <w:r>
@@ -8275,63 +7719,24 @@
       </w:r>
       <w:proofErr w:type="spellEnd"/>
       <w:r>
-        <w:t xml:space="preserve"> terecht komen, commentaar geven onder spellen en ratings aan spellen geven. </w:t>
-      </w:r>
-    </w:p>
-    <w:p>
-      <w:pPr>
-        <w:rPr>
-          <w:b/>
-        </w:rPr>
-      </w:pPr>
+        <w:t xml:space="preserve"> pagina zal de gebruiker een lijst te zien krijgen met daarin de spellen waarbij een </w:t>
+      </w:r>
       <w:proofErr w:type="spellStart"/>
       <w:r>
-        <w:rPr>
-          <w:b/>
-        </w:rPr>
-        <w:t>Highscores</w:t>
+        <w:t>highscore</w:t>
       </w:r>
       <w:proofErr w:type="spellEnd"/>
       <w:r>
-        <w:rPr>
-          <w:b/>
-        </w:rPr>
-        <w:t xml:space="preserve"> pagina</w:t>
-      </w:r>
-    </w:p>
-    <w:p>
-      <w:r>
-        <w:t xml:space="preserve">Op de </w:t>
+        <w:t xml:space="preserve"> mogelijk is. Als op een van de spellen geklikt wordt zal de gebruiker uitgebreide informatie te zien krijgen over verschillende </w:t>
       </w:r>
       <w:proofErr w:type="spellStart"/>
       <w:r>
-        <w:t>Highscores</w:t>
+        <w:t>highscores</w:t>
       </w:r>
       <w:proofErr w:type="spellEnd"/>
       <w:r>
-        <w:t xml:space="preserve"> pagina zal de gebruiker een lijst te zien krijgen met daarin de spellen waarbij een </w:t>
-      </w:r>
-      <w:proofErr w:type="spellStart"/>
-      <w:r>
-        <w:t>highscore</w:t>
-      </w:r>
-      <w:proofErr w:type="spellEnd"/>
-      <w:r>
-        <w:t xml:space="preserve"> mogelijk is. </w:t>
-      </w:r>
-      <w:proofErr w:type="gramStart"/>
-      <w:r>
-        <w:t xml:space="preserve">Als op een van de spellen geklikt wordt zal de gebruiker uitgebreide informatie te zien krijgen over verschillende </w:t>
-      </w:r>
-      <w:proofErr w:type="spellStart"/>
-      <w:r>
-        <w:t>highscores</w:t>
-      </w:r>
-      <w:proofErr w:type="spellEnd"/>
-      <w:r>
         <w:t>, die horen bij dat spel zoals het aantal punten of de snelste tijd.</w:t>
       </w:r>
-      <w:proofErr w:type="gramEnd"/>
     </w:p>
     <w:p/>
     <w:p/>
@@ -8354,33 +7759,15 @@
           <w:lang w:val="en-GB"/>
         </w:rPr>
         <w:lastRenderedPageBreak/>
-        <w:t>UML Activity diagram(s</w:t>
-      </w:r>
-      <w:proofErr w:type="gramStart"/>
+        <w:t xml:space="preserve">UML Activity diagram(s) </w:t>
+      </w:r>
       <w:r>
         <w:rPr>
           <w:b/>
           <w:sz w:val="24"/>
           <w:lang w:val="en-GB"/>
         </w:rPr>
-        <w:t xml:space="preserve">) </w:t>
-      </w:r>
-      <w:r>
-        <w:rPr>
-          <w:b/>
-          <w:sz w:val="24"/>
-          <w:lang w:val="en-GB"/>
-        </w:rPr>
-        <w:t xml:space="preserve"> en</w:t>
-      </w:r>
-      <w:proofErr w:type="gramEnd"/>
-      <w:r>
-        <w:rPr>
-          <w:b/>
-          <w:sz w:val="24"/>
-          <w:lang w:val="en-GB"/>
-        </w:rPr>
-        <w:t xml:space="preserve"> Use case(s)</w:t>
+        <w:t xml:space="preserve"> en Use case(s)</w:t>
       </w:r>
     </w:p>
     <w:p>
@@ -8420,6 +7807,7 @@
         <w:rPr>
           <w:b/>
           <w:noProof/>
+          <w:lang w:eastAsia="nl-NL"/>
         </w:rPr>
         <w:drawing>
           <wp:anchor distT="0" distB="0" distL="114300" distR="114300" simplePos="0" relativeHeight="251665408" behindDoc="1" locked="0" layoutInCell="1" allowOverlap="1">
@@ -8479,6 +7867,7 @@
         <w:rPr>
           <w:b/>
           <w:noProof/>
+          <w:lang w:eastAsia="nl-NL"/>
         </w:rPr>
         <w:drawing>
           <wp:anchor distT="0" distB="0" distL="114300" distR="114300" simplePos="0" relativeHeight="251664384" behindDoc="1" locked="0" layoutInCell="1" allowOverlap="1">
@@ -8641,15 +8030,7 @@
     </w:p>
     <w:p>
       <w:r>
-        <w:t xml:space="preserve">De beheerder kan alles wat de bezoeker en de gebruiker ook kan maar hij kan ook de gebruikers beheren en de </w:t>
-      </w:r>
-      <w:proofErr w:type="gramStart"/>
-      <w:r>
-        <w:t>content</w:t>
-      </w:r>
-      <w:proofErr w:type="gramEnd"/>
-      <w:r>
-        <w:t xml:space="preserve"> op de webpagina’s aanpassen.</w:t>
+        <w:t>De beheerder kan alles wat de bezoeker en de gebruiker ook kan maar hij kan ook de gebruikers beheren en de content op de webpagina’s aanpassen.</w:t>
       </w:r>
     </w:p>
     <w:p>
@@ -8688,6 +8069,7 @@
       <w:r>
         <w:rPr>
           <w:noProof/>
+          <w:lang w:eastAsia="nl-NL"/>
         </w:rPr>
         <w:drawing>
           <wp:inline distT="0" distB="0" distL="0" distR="0">
@@ -8758,23 +8140,7 @@
         <w:t xml:space="preserve"> web pagina worden geladen(Home). </w:t>
       </w:r>
       <w:r>
-        <w:t xml:space="preserve">Vervolgens wordt er gecontroleerd of de gebruiker ingelogd </w:t>
-      </w:r>
-      <w:proofErr w:type="gramStart"/>
-      <w:r>
-        <w:t>is</w:t>
-      </w:r>
-      <w:proofErr w:type="gramEnd"/>
-      <w:r>
-        <w:t xml:space="preserve"> zodat de content erop aangepast kan worden doormiddel van het </w:t>
-      </w:r>
-      <w:proofErr w:type="spellStart"/>
-      <w:r>
-        <w:t>framework</w:t>
-      </w:r>
-      <w:proofErr w:type="spellEnd"/>
-      <w:r>
-        <w:t>.</w:t>
+        <w:t>Vervolgens wordt er gecontroleerd of de gebruiker ingelogd is zodat de content erop aangepast kan worden doormiddel van het framework.</w:t>
       </w:r>
     </w:p>
     <w:p>
@@ -8898,13 +8264,8 @@
           <w:numId w:val="6"/>
         </w:numPr>
       </w:pPr>
-      <w:proofErr w:type="gramStart"/>
-      <w:r>
-        <w:t>Verschillende</w:t>
-      </w:r>
-      <w:proofErr w:type="gramEnd"/>
-      <w:r>
-        <w:t xml:space="preserve"> web </w:t>
+      <w:r>
+        <w:t xml:space="preserve">Verschillende web </w:t>
       </w:r>
       <w:proofErr w:type="spellStart"/>
       <w:r>
@@ -8993,7 +8354,6 @@
         </w:rPr>
         <w:t xml:space="preserve">Tabel: </w:t>
       </w:r>
-      <w:proofErr w:type="gramStart"/>
       <w:r>
         <w:rPr>
           <w:b/>
@@ -9002,19 +8362,10 @@
         </w:rPr>
         <w:t>content</w:t>
       </w:r>
-      <w:proofErr w:type="gramEnd"/>
-    </w:p>
-    <w:p>
-      <w:r>
-        <w:t xml:space="preserve">Hierin wordt alles opgeslagen, dat wordt weergeven op de pagina. Dit is onder andere het menu, de </w:t>
-      </w:r>
-      <w:proofErr w:type="gramStart"/>
-      <w:r>
-        <w:t>content</w:t>
-      </w:r>
-      <w:proofErr w:type="gramEnd"/>
-      <w:r>
-        <w:t xml:space="preserve"> en de titel.</w:t>
+    </w:p>
+    <w:p>
+      <w:r>
+        <w:t>Hierin wordt alles opgeslagen, dat wordt weergeven op de pagina. Dit is onder andere het menu, de content en de titel.</w:t>
       </w:r>
     </w:p>
     <w:p>
@@ -9030,6 +8381,7 @@
           <w:b/>
           <w:noProof/>
           <w:sz w:val="28"/>
+          <w:lang w:eastAsia="nl-NL"/>
         </w:rPr>
         <w:drawing>
           <wp:inline distT="0" distB="0" distL="0" distR="0">
@@ -9168,21 +8520,7 @@
         <w:rPr>
           <w:lang w:eastAsia="en-US"/>
         </w:rPr>
-        <w:t xml:space="preserve">De </w:t>
-      </w:r>
-      <w:proofErr w:type="gramStart"/>
-      <w:r>
-        <w:rPr>
-          <w:lang w:eastAsia="en-US"/>
-        </w:rPr>
-        <w:t>content</w:t>
-      </w:r>
-      <w:proofErr w:type="gramEnd"/>
-      <w:r>
-        <w:rPr>
-          <w:lang w:eastAsia="en-US"/>
-        </w:rPr>
-        <w:t xml:space="preserve"> van de verschillende pagina's die als content worden weergeven.</w:t>
+        <w:t>De content van de verschillende pagina's die als content worden weergeven.</w:t>
       </w:r>
       <w:r>
         <w:rPr>
@@ -9258,21 +8596,7 @@
         <w:rPr>
           <w:lang w:eastAsia="en-US"/>
         </w:rPr>
-        <w:t xml:space="preserve">worden alle gegevens voor </w:t>
-      </w:r>
-      <w:proofErr w:type="gramStart"/>
-      <w:r>
-        <w:rPr>
-          <w:lang w:eastAsia="en-US"/>
-        </w:rPr>
-        <w:t>een</w:t>
-      </w:r>
-      <w:proofErr w:type="gramEnd"/>
-      <w:r>
-        <w:rPr>
-          <w:lang w:eastAsia="en-US"/>
-        </w:rPr>
-        <w:t xml:space="preserve"> gebruikers account in opgeslagen. Deze accounts kunnen worden gebruikt om geblokkeerde pagina's op de site te bekijken die niet toegankelijk zijn voor normale bezoekers. </w:t>
+        <w:t xml:space="preserve">worden alle gegevens voor een gebruikers account in opgeslagen. Deze accounts kunnen worden gebruikt om geblokkeerde pagina's op de site te bekijken die niet toegankelijk zijn voor normale bezoekers. </w:t>
       </w:r>
     </w:p>
     <w:p>
@@ -9288,6 +8612,7 @@
           <w:b/>
           <w:noProof/>
           <w:sz w:val="28"/>
+          <w:lang w:eastAsia="nl-NL"/>
         </w:rPr>
         <w:drawing>
           <wp:inline distT="0" distB="0" distL="0" distR="0">
@@ -9409,15 +8734,7 @@
         <w:t xml:space="preserve">: </w:t>
       </w:r>
       <w:r>
-        <w:t xml:space="preserve">De voornaam van de eigenaar van </w:t>
-      </w:r>
-      <w:proofErr w:type="gramStart"/>
-      <w:r>
-        <w:t>de</w:t>
-      </w:r>
-      <w:proofErr w:type="gramEnd"/>
-      <w:r>
-        <w:t xml:space="preserve"> account.</w:t>
+        <w:t>De voornaam van de eigenaar van de account.</w:t>
       </w:r>
       <w:r>
         <w:rPr>
@@ -9454,15 +8771,7 @@
         <w:t xml:space="preserve">: </w:t>
       </w:r>
       <w:r>
-        <w:t xml:space="preserve">De achternaam van de eigenaar van </w:t>
-      </w:r>
-      <w:proofErr w:type="gramStart"/>
-      <w:r>
-        <w:t>de</w:t>
-      </w:r>
-      <w:proofErr w:type="gramEnd"/>
-      <w:r>
-        <w:t xml:space="preserve"> account.</w:t>
+        <w:t>De achternaam van de eigenaar van de account.</w:t>
       </w:r>
       <w:r>
         <w:rPr>
@@ -9559,15 +8868,7 @@
         <w:t xml:space="preserve">_email: </w:t>
       </w:r>
       <w:r>
-        <w:t xml:space="preserve">Het e-mail adres van de eigenaar van </w:t>
-      </w:r>
-      <w:proofErr w:type="gramStart"/>
-      <w:r>
-        <w:t>de</w:t>
-      </w:r>
-      <w:proofErr w:type="gramEnd"/>
-      <w:r>
-        <w:t xml:space="preserve"> account, waarop ze berichten willen ontvangen.</w:t>
+        <w:t>Het e-mail adres van de eigenaar van de account, waarop ze berichten willen ontvangen.</w:t>
       </w:r>
     </w:p>
     <w:p>
@@ -9749,6 +9050,7 @@
       <w:r>
         <w:rPr>
           <w:noProof/>
+          <w:lang w:eastAsia="nl-NL"/>
         </w:rPr>
         <w:drawing>
           <wp:inline distT="0" distB="0" distL="0" distR="0">
@@ -10054,21 +9356,7 @@
         <w:rPr>
           <w:lang w:eastAsia="en-US"/>
         </w:rPr>
-        <w:t xml:space="preserve">_pages” bevat alle webpagina’s van het backend met daarin </w:t>
-      </w:r>
-      <w:proofErr w:type="gramStart"/>
-      <w:r>
-        <w:rPr>
-          <w:lang w:eastAsia="en-US"/>
-        </w:rPr>
-        <w:t>de</w:t>
-      </w:r>
-      <w:proofErr w:type="gramEnd"/>
-      <w:r>
-        <w:rPr>
-          <w:lang w:eastAsia="en-US"/>
-        </w:rPr>
-        <w:t xml:space="preserve"> menu-item, pagina titel, pagina </w:t>
+        <w:t xml:space="preserve">_pages” bevat alle webpagina’s van het backend met daarin de menu-item, pagina titel, pagina </w:t>
       </w:r>
       <w:proofErr w:type="spellStart"/>
       <w:r>
@@ -10110,6 +9398,7 @@
         <w:rPr>
           <w:b/>
           <w:noProof/>
+          <w:lang w:eastAsia="nl-NL"/>
         </w:rPr>
         <w:drawing>
           <wp:inline distT="0" distB="0" distL="0" distR="0">
@@ -10210,21 +9499,7 @@
         <w:rPr>
           <w:lang w:eastAsia="en-US"/>
         </w:rPr>
-        <w:t xml:space="preserve">Navigeer variabel en </w:t>
-      </w:r>
-      <w:proofErr w:type="gramStart"/>
-      <w:r>
-        <w:rPr>
-          <w:lang w:eastAsia="en-US"/>
-        </w:rPr>
-        <w:t>menu-item</w:t>
-      </w:r>
-      <w:proofErr w:type="gramEnd"/>
-      <w:r>
-        <w:rPr>
-          <w:lang w:eastAsia="en-US"/>
-        </w:rPr>
-        <w:t>.</w:t>
+        <w:t>Navigeer variabel en menu-item.</w:t>
       </w:r>
       <w:r>
         <w:rPr>
@@ -10495,6 +9770,7 @@
           <w:b/>
           <w:noProof/>
           <w:sz w:val="28"/>
+          <w:lang w:eastAsia="nl-NL"/>
         </w:rPr>
         <w:lastRenderedPageBreak/>
         <w:drawing>
@@ -10915,6 +10191,7 @@
           <w:b/>
           <w:noProof/>
           <w:sz w:val="28"/>
+          <w:lang w:eastAsia="nl-NL"/>
         </w:rPr>
         <w:drawing>
           <wp:inline distT="0" distB="0" distL="0" distR="0">
@@ -11164,6 +10441,7 @@
       <w:r>
         <w:rPr>
           <w:noProof/>
+          <w:lang w:eastAsia="nl-NL"/>
         </w:rPr>
         <w:drawing>
           <wp:inline distT="0" distB="0" distL="0" distR="0">
@@ -11237,6 +10515,7 @@
       <w:r>
         <w:rPr>
           <w:noProof/>
+          <w:lang w:eastAsia="nl-NL"/>
         </w:rPr>
         <w:drawing>
           <wp:inline distT="0" distB="0" distL="0" distR="0">
@@ -11287,6 +10566,7 @@
       <w:r>
         <w:rPr>
           <w:noProof/>
+          <w:lang w:eastAsia="nl-NL"/>
         </w:rPr>
         <w:drawing>
           <wp:inline distT="0" distB="0" distL="0" distR="0">
@@ -11337,15 +10617,7 @@
     </w:p>
     <w:p>
       <w:r>
-        <w:t xml:space="preserve">Als er wordt ingelogd door een gebruiker dan verdwijnt het login formulier en maakt </w:t>
-      </w:r>
-      <w:proofErr w:type="gramStart"/>
-      <w:r>
-        <w:t>het</w:t>
-      </w:r>
-      <w:proofErr w:type="gramEnd"/>
-      <w:r>
-        <w:t xml:space="preserve"> plaats voor het bericht in het rechter plaatje, op de plaats van Visitor staat dan de gebruikersnaam die op dat moment is ingelogd.</w:t>
+        <w:t>Als er wordt ingelogd door een gebruiker dan verdwijnt het login formulier en maakt het plaats voor het bericht in het rechter plaatje, op de plaats van Visitor staat dan de gebruikersnaam die op dat moment is ingelogd.</w:t>
       </w:r>
     </w:p>
     <w:p/>
@@ -11379,6 +10651,7 @@
       <w:r>
         <w:rPr>
           <w:noProof/>
+          <w:lang w:eastAsia="nl-NL"/>
         </w:rPr>
         <w:drawing>
           <wp:inline distT="0" distB="0" distL="0" distR="0">
@@ -11476,6 +10749,7 @@
       <w:r>
         <w:rPr>
           <w:noProof/>
+          <w:lang w:eastAsia="nl-NL"/>
         </w:rPr>
         <w:drawing>
           <wp:inline distT="0" distB="0" distL="0" distR="0">
@@ -11584,6 +10858,7 @@
       <w:r>
         <w:rPr>
           <w:noProof/>
+          <w:lang w:eastAsia="nl-NL"/>
         </w:rPr>
         <w:drawing>
           <wp:inline distT="0" distB="0" distL="0" distR="0">
@@ -11634,25 +10909,12 @@
     </w:p>
     <w:p>
       <w:r>
-        <w:t xml:space="preserve">Niet elke pagina zal beschikbaar zijn voor bezoekers zonder een account, of die niet ingelogd </w:t>
-      </w:r>
-      <w:proofErr w:type="gramStart"/>
-      <w:r>
-        <w:t>zijn</w:t>
-      </w:r>
-      <w:proofErr w:type="gramEnd"/>
-      <w:r>
-        <w:t xml:space="preserve">. </w:t>
+        <w:t xml:space="preserve">Niet elke pagina zal beschikbaar zijn voor bezoekers zonder een account, of die niet ingelogd zijn. </w:t>
       </w:r>
       <w:r>
         <w:br/>
-        <w:t xml:space="preserve">Op dit moment is dit alleen het geval bij de high scores pagina. Als een bezoeker toch probeert om op een van de beveiligde pagina's te komen zal de bezoeker de bovenstaande pagina te zien krijgen. Deze wijst erop dat er een account nodig is om de pagina te kunnen gebruiken, met daarbij meteen een login </w:t>
-      </w:r>
-      <w:proofErr w:type="gramStart"/>
-      <w:r>
-        <w:t>formulier .</w:t>
-      </w:r>
-      <w:proofErr w:type="gramEnd"/>
+        <w:t>Op dit moment is dit alleen het geval bij de high scores pagina. Als een bezoeker toch probeert om op een van de beveiligde pagina's te komen zal de bezoeker de bovenstaande pagina te zien krijgen. Deze wijst erop dat er een account nodig is om de pagina te kunnen gebruiken, met daarbij meteen een login formulier .</w:t>
+      </w:r>
     </w:p>
     <w:p>
       <w:r>
@@ -11685,6 +10947,7 @@
       <w:r>
         <w:rPr>
           <w:noProof/>
+          <w:lang w:eastAsia="nl-NL"/>
         </w:rPr>
         <w:drawing>
           <wp:inline distT="0" distB="0" distL="0" distR="0">
@@ -11735,15 +10998,7 @@
     </w:p>
     <w:p>
       <w:r>
-        <w:t xml:space="preserve">Dit is de High Score pagina, alleen te zien door ingelogde bezoekers. Deze site zal alle high scores laten zien van spellen die gespeeld zijn door de bezoeker. Aan de linkerkant </w:t>
-      </w:r>
-      <w:proofErr w:type="gramStart"/>
-      <w:r>
-        <w:t>staar</w:t>
-      </w:r>
-      <w:proofErr w:type="gramEnd"/>
-      <w:r>
-        <w:t xml:space="preserve"> een lijst met alle spellen die gespeeld zijn door de bezoeker, per spel is het dan mogelijk om te kijken wat de relevante scores bij dat spel zijn en die worden aan de rechterkant weergeven. De pagina is wel te bezoeken, maar op het moment nog niet functioneel.</w:t>
+        <w:t>Dit is de High Score pagina, alleen te zien door ingelogde bezoekers. Deze site zal alle high scores laten zien van spellen die gespeeld zijn door de bezoeker. Aan de linkerkant staar een lijst met alle spellen die gespeeld zijn door de bezoeker, per spel is het dan mogelijk om te kijken wat de relevante scores bij dat spel zijn en die worden aan de rechterkant weergeven. De pagina is wel te bezoeken, maar op het moment nog niet functioneel.</w:t>
       </w:r>
     </w:p>
     <w:p>
@@ -11792,6 +11047,7 @@
       <w:r>
         <w:rPr>
           <w:noProof/>
+          <w:lang w:eastAsia="nl-NL"/>
         </w:rPr>
         <w:drawing>
           <wp:inline distT="0" distB="0" distL="0" distR="0">
@@ -11894,6 +11150,7 @@
       <w:r>
         <w:rPr>
           <w:noProof/>
+          <w:lang w:eastAsia="nl-NL"/>
         </w:rPr>
         <w:drawing>
           <wp:inline distT="0" distB="0" distL="0" distR="0">
@@ -12013,6 +11270,7 @@
       <w:r>
         <w:rPr>
           <w:noProof/>
+          <w:lang w:eastAsia="nl-NL"/>
         </w:rPr>
         <w:drawing>
           <wp:inline distT="0" distB="0" distL="0" distR="0">
@@ -12160,6 +11418,7 @@
       <w:r>
         <w:rPr>
           <w:noProof/>
+          <w:lang w:eastAsia="nl-NL"/>
         </w:rPr>
         <w:lastRenderedPageBreak/>
         <w:drawing>
@@ -12335,6 +11594,7 @@
       <w:r>
         <w:rPr>
           <w:noProof/>
+          <w:lang w:eastAsia="nl-NL"/>
         </w:rPr>
         <w:drawing>
           <wp:inline distT="0" distB="0" distL="0" distR="0">
@@ -12446,6 +11706,7 @@
       <w:r>
         <w:rPr>
           <w:noProof/>
+          <w:lang w:eastAsia="nl-NL"/>
         </w:rPr>
         <w:drawing>
           <wp:inline distT="0" distB="0" distL="0" distR="0">
@@ -12532,21 +11793,7 @@
         <w:rPr>
           <w:lang w:eastAsia="en-US"/>
         </w:rPr>
-        <w:t xml:space="preserve">” knop klikt op een van de “Manage” pagina’s. Hij kan hier </w:t>
-      </w:r>
-      <w:proofErr w:type="gramStart"/>
-      <w:r>
-        <w:rPr>
-          <w:lang w:eastAsia="en-US"/>
-        </w:rPr>
-        <w:t>content</w:t>
-      </w:r>
-      <w:proofErr w:type="gramEnd"/>
-      <w:r>
-        <w:rPr>
-          <w:lang w:eastAsia="en-US"/>
-        </w:rPr>
-        <w:t xml:space="preserve">, </w:t>
+        <w:t xml:space="preserve">” knop klikt op een van de “Manage” pagina’s. Hij kan hier content, </w:t>
       </w:r>
       <w:proofErr w:type="spellStart"/>
       <w:r>
@@ -12697,15 +11944,7 @@
         </w:numPr>
       </w:pPr>
       <w:r>
-        <w:t xml:space="preserve">Is de gebruiker in staat om via </w:t>
-      </w:r>
-      <w:proofErr w:type="gramStart"/>
-      <w:r>
-        <w:t>de</w:t>
-      </w:r>
-      <w:proofErr w:type="gramEnd"/>
-      <w:r>
-        <w:t xml:space="preserve"> register pagina een account aan te maken?</w:t>
+        <w:t>Is de gebruiker in staat om via de register pagina een account aan te maken?</w:t>
       </w:r>
     </w:p>
     <w:p>
@@ -12777,15 +12016,7 @@
         </w:numPr>
       </w:pPr>
       <w:r>
-        <w:t xml:space="preserve">Verdwijnt </w:t>
-      </w:r>
-      <w:proofErr w:type="gramStart"/>
-      <w:r>
-        <w:t>de</w:t>
-      </w:r>
-      <w:proofErr w:type="gramEnd"/>
-      <w:r>
-        <w:t xml:space="preserve"> register uit het menu als er is ingelogd?</w:t>
+        <w:t>Verdwijnt de register uit het menu als er is ingelogd?</w:t>
       </w:r>
     </w:p>
     <w:p>
@@ -12833,15 +12064,7 @@
         </w:numPr>
       </w:pPr>
       <w:r>
-        <w:t xml:space="preserve">Komt </w:t>
-      </w:r>
-      <w:proofErr w:type="gramStart"/>
-      <w:r>
-        <w:t>de</w:t>
-      </w:r>
-      <w:proofErr w:type="gramEnd"/>
-      <w:r>
-        <w:t xml:space="preserve"> register terug in het menu na uitloggen?</w:t>
+        <w:t>Komt de register terug in het menu na uitloggen?</w:t>
       </w:r>
     </w:p>
     <w:p>
@@ -12858,7 +12081,6 @@
       </w:r>
     </w:p>
     <w:p>
-      <w:proofErr w:type="gramStart"/>
       <w:r>
         <w:t xml:space="preserve">Om er zeker van te zijn dat alle functionaliteiten naar behoren werken zal ik de site op verschillende </w:t>
       </w:r>
@@ -12868,11 +12090,7 @@
       </w:r>
       <w:proofErr w:type="spellEnd"/>
       <w:r>
-        <w:t xml:space="preserve"> openen en de lijst afgaan. </w:t>
-      </w:r>
-      <w:proofErr w:type="gramEnd"/>
-      <w:r>
-        <w:t xml:space="preserve">Ik noteer welke acties er wel of niet goed worden uitgevoerd per browser. Als alle functionaliteiten werken op alle </w:t>
+        <w:t xml:space="preserve"> openen en de lijst afgaan. Ik noteer welke acties er wel of niet goed worden uitgevoerd per browser. Als alle functionaliteiten werken op alle </w:t>
       </w:r>
       <w:proofErr w:type="spellStart"/>
       <w:r>
@@ -12880,15 +12098,7 @@
       </w:r>
       <w:proofErr w:type="spellEnd"/>
       <w:r>
-        <w:t xml:space="preserve"> is </w:t>
-      </w:r>
-      <w:proofErr w:type="gramStart"/>
-      <w:r>
-        <w:t>de</w:t>
-      </w:r>
-      <w:proofErr w:type="gramEnd"/>
-      <w:r>
-        <w:t xml:space="preserve"> front end goedgekeurd en kan er gekeken worden naar eventuele toevoegingen.</w:t>
+        <w:t xml:space="preserve"> is de front end goedgekeurd en kan er gekeken worden naar eventuele toevoegingen.</w:t>
       </w:r>
     </w:p>
     <w:p/>
@@ -13933,13 +13143,8 @@
         <w:t>afari maar deze browser heeft af en toe moeite met de opmaak. Vooral in verband met borders.</w:t>
       </w:r>
       <w:r>
-        <w:t xml:space="preserve"> </w:t>
-      </w:r>
-      <w:proofErr w:type="gramStart"/>
-      <w:r>
-        <w:t>En het bericht dat de gebruiker is ingelogd wordt niet goed weergeven in het menu.</w:t>
-      </w:r>
-      <w:proofErr w:type="gramEnd"/>
+        <w:t xml:space="preserve"> En het bericht dat de gebruiker is ingelogd wordt niet goed weergeven in het menu.</w:t>
+      </w:r>
     </w:p>
     <w:p>
       <w:pPr>
@@ -13986,15 +13191,7 @@
         <w:t xml:space="preserve"> waardoor sommig</w:t>
       </w:r>
       <w:r>
-        <w:t xml:space="preserve">e </w:t>
-      </w:r>
-      <w:proofErr w:type="gramStart"/>
-      <w:r>
-        <w:t xml:space="preserve">titels  </w:t>
-      </w:r>
-      <w:proofErr w:type="gramEnd"/>
-      <w:r>
-        <w:t>geen uitlijning hebben.</w:t>
+        <w:t>e titels  geen uitlijning hebben.</w:t>
       </w:r>
     </w:p>
     <w:p/>
@@ -14765,45 +13962,22 @@
           <w:lang w:eastAsia="en-US"/>
         </w:rPr>
         <w:lastRenderedPageBreak/>
-        <w:t xml:space="preserve">Om te laten zien dat de applicatie werkt, of te wel testen zal ik een actie demonstreren die de administrator uit zou kunnen voeren op de </w:t>
-      </w:r>
-      <w:proofErr w:type="gramStart"/>
-      <w:r>
-        <w:rPr>
-          <w:lang w:eastAsia="en-US"/>
-        </w:rPr>
-        <w:t>backend</w:t>
-      </w:r>
-      <w:proofErr w:type="gramEnd"/>
-      <w:r>
-        <w:rPr>
-          <w:lang w:eastAsia="en-US"/>
-        </w:rPr>
-        <w:t xml:space="preserve"> applicatie van de website.</w:t>
-      </w:r>
-    </w:p>
-    <w:p>
-      <w:pPr>
-        <w:rPr>
-          <w:b/>
-          <w:lang w:eastAsia="en-US"/>
-        </w:rPr>
-      </w:pPr>
-      <w:proofErr w:type="gramStart"/>
-      <w:r>
-        <w:rPr>
-          <w:b/>
-          <w:lang w:eastAsia="en-US"/>
-        </w:rPr>
-        <w:t>Content</w:t>
-      </w:r>
-      <w:proofErr w:type="gramEnd"/>
-      <w:r>
-        <w:rPr>
-          <w:b/>
-          <w:lang w:eastAsia="en-US"/>
-        </w:rPr>
-        <w:t xml:space="preserve"> veranderen</w:t>
+        <w:t>Om te laten zien dat de applicatie werkt, of te wel testen zal ik een actie demonstreren die de administrator uit zou kunnen voeren op de backend applicatie van de website.</w:t>
+      </w:r>
+    </w:p>
+    <w:p>
+      <w:pPr>
+        <w:rPr>
+          <w:b/>
+          <w:lang w:eastAsia="en-US"/>
+        </w:rPr>
+      </w:pPr>
+      <w:r>
+        <w:rPr>
+          <w:b/>
+          <w:lang w:eastAsia="en-US"/>
+        </w:rPr>
+        <w:t>Content veranderen</w:t>
       </w:r>
       <w:r>
         <w:rPr>
@@ -14907,6 +14081,7 @@
       <w:r>
         <w:rPr>
           <w:noProof/>
+          <w:lang w:eastAsia="nl-NL"/>
         </w:rPr>
         <w:drawing>
           <wp:inline distT="0" distB="0" distL="0" distR="0">
@@ -14965,14 +14140,7 @@
         <w:rPr>
           <w:lang w:eastAsia="en-US"/>
         </w:rPr>
-        <w:t>Na de actie</w:t>
-      </w:r>
-      <w:proofErr w:type="gramStart"/>
-      <w:r>
-        <w:rPr>
-          <w:lang w:eastAsia="en-US"/>
-        </w:rPr>
-        <w:t>:</w:t>
+        <w:t>Na de actie:</w:t>
       </w:r>
       <w:r>
         <w:rPr>
@@ -14983,6 +14151,7 @@
       <w:r>
         <w:rPr>
           <w:noProof/>
+          <w:lang w:eastAsia="nl-NL"/>
         </w:rPr>
         <w:drawing>
           <wp:inline distT="0" distB="0" distL="0" distR="0">
@@ -15030,7 +14199,6 @@
           </wp:inline>
         </w:drawing>
       </w:r>
-      <w:proofErr w:type="gramEnd"/>
     </w:p>
     <w:p>
       <w:pPr>
@@ -15089,7 +14257,6 @@
         </w:rPr>
         <w:t xml:space="preserve"> en </w:t>
       </w:r>
-      <w:proofErr w:type="gramStart"/>
       <w:r>
         <w:rPr>
           <w:sz w:val="36"/>
@@ -15097,7 +14264,6 @@
         </w:rPr>
         <w:t>implementatie</w:t>
       </w:r>
-      <w:proofErr w:type="gramEnd"/>
       <w:r>
         <w:rPr>
           <w:sz w:val="36"/>
@@ -15253,21 +14419,7 @@
         <w:rPr>
           <w:lang w:eastAsia="en-US"/>
         </w:rPr>
-        <w:t xml:space="preserve"> Ook moet het de mogelijkheid hebben om PHP 5.4.* </w:t>
-      </w:r>
-      <w:proofErr w:type="gramStart"/>
-      <w:r>
-        <w:rPr>
-          <w:lang w:eastAsia="en-US"/>
-        </w:rPr>
-        <w:t>te</w:t>
-      </w:r>
-      <w:proofErr w:type="gramEnd"/>
-      <w:r>
-        <w:rPr>
-          <w:lang w:eastAsia="en-US"/>
-        </w:rPr>
-        <w:t xml:space="preserve"> installeren samen met </w:t>
+        <w:t xml:space="preserve"> Ook moet het de mogelijkheid hebben om PHP 5.4.* te installeren samen met </w:t>
       </w:r>
       <w:proofErr w:type="spellStart"/>
       <w:r>
@@ -15839,15 +14991,7 @@
     </w:p>
     <w:p>
       <w:r>
-        <w:t xml:space="preserve">Voor mijn gevoel is het project goed verlopen en goed tot een einde gebracht. De documentatie ging in het begin wat moeizaam, maar dat komt omdat Jeffrey en ik er allebei niet van houden en het liefste meteen aan de gang gaan met het programmeren. Het was een goed idee om </w:t>
-      </w:r>
-      <w:proofErr w:type="gramStart"/>
-      <w:r>
-        <w:t>de</w:t>
-      </w:r>
-      <w:proofErr w:type="gramEnd"/>
-      <w:r>
-        <w:t xml:space="preserve"> front en back end op te splitsen en elk aan een te werken. Zo hebben we er geen last van gehad dat we op elkaar moesten wachten voor een deel van de code. We konden op deze manier op ons eigen tempo werken aan het project. Maar ook als we vastliepen was er de mogelijkheid om bij elkaar te gaan zitten om de oplossing te vinden. De ontwikkeling ging vlot en is zonder al te veel problemen tot stand gekomen.</w:t>
+        <w:t>Voor mijn gevoel is het project goed verlopen en goed tot een einde gebracht. De documentatie ging in het begin wat moeizaam, maar dat komt omdat Jeffrey en ik er allebei niet van houden en het liefste meteen aan de gang gaan met het programmeren. Het was een goed idee om de front en back end op te splitsen en elk aan een te werken. Zo hebben we er geen last van gehad dat we op elkaar moesten wachten voor een deel van de code. We konden op deze manier op ons eigen tempo werken aan het project. Maar ook als we vastliepen was er de mogelijkheid om bij elkaar te gaan zitten om de oplossing te vinden. De ontwikkeling ging vlot en is zonder al te veel problemen tot stand gekomen.</w:t>
       </w:r>
       <w:r>
         <w:t xml:space="preserve"> Ik ben tevreden met de werkwijze, samenwerking en het resultaat.</w:t>
@@ -20369,7 +19513,7 @@
 </file>
 
 <file path=customXml/itemProps1.xml><?xml version="1.0" encoding="utf-8"?>
-<ds:datastoreItem xmlns:ds="http://schemas.openxmlformats.org/officeDocument/2006/customXml" ds:itemID="{969B509B-F145-4D7C-9533-DF958F4DC5A6}">
+<ds:datastoreItem xmlns:ds="http://schemas.openxmlformats.org/officeDocument/2006/customXml" ds:itemID="{98D84C06-9224-49B8-B913-FEE9DBF62F4F}">
   <ds:schemaRefs>
     <ds:schemaRef ds:uri="http://schemas.openxmlformats.org/officeDocument/2006/bibliography"/>
   </ds:schemaRefs>

</xml_diff>